<commit_message>
add: &, +, -, * operatörlerinin overloadlanmış fonksiyonları
22.00 - 23.00 arası bu operatörlere çalıştım
</commit_message>
<xml_diff>
--- a/mainPCcalisma/operator overloading word dosyası.docx
+++ b/mainPCcalisma/operator overloading word dosyası.docx
@@ -8,13 +8,30 @@
       </w:r>
     </w:p>
     <w:p>
-      <w:proofErr w:type="spellStart"/>
-      <w:r>
+      <w:pPr>
+        <w:rPr>
+          <w:color w:val="E97132" w:themeColor="accent2"/>
+        </w:rPr>
+      </w:pPr>
+      <w:proofErr w:type="spellStart"/>
+      <w:r>
+        <w:rPr>
+          <w:color w:val="E97132" w:themeColor="accent2"/>
+        </w:rPr>
         <w:t>saat</w:t>
       </w:r>
       <w:proofErr w:type="spellEnd"/>
       <w:r>
-        <w:t xml:space="preserve"> 21:00 </w:t>
+        <w:rPr>
+          <w:color w:val="E97132" w:themeColor="accent2"/>
+        </w:rPr>
+        <w:t xml:space="preserve"> 21:00</w:t>
+      </w:r>
+      <w:r>
+        <w:rPr>
+          <w:color w:val="E97132" w:themeColor="accent2"/>
+        </w:rPr>
+        <w:t>-22.00</w:t>
       </w:r>
     </w:p>
     <w:p/>
@@ -54,10 +71,7 @@
     </w:p>
     <w:p>
       <w:r>
-        <w:t>-&gt;</w:t>
-      </w:r>
-      <w:r>
-        <w:t>string "[]" (</w:t>
+        <w:t>-&gt;string "[]" (</w:t>
       </w:r>
       <w:proofErr w:type="spellStart"/>
       <w:r>
@@ -290,10 +304,7 @@
     </w:p>
     <w:p>
       <w:r>
-        <w:t xml:space="preserve"> </w:t>
-      </w:r>
-      <w:r>
-        <w:t xml:space="preserve">-&gt; </w:t>
+        <w:t xml:space="preserve"> -&gt; </w:t>
       </w:r>
       <w:proofErr w:type="spellStart"/>
       <w:r>
@@ -1082,10 +1093,7 @@
       </w:r>
       <w:proofErr w:type="spellEnd"/>
       <w:r>
-        <w:t xml:space="preserve"> </w:t>
-      </w:r>
-      <w:r>
-        <w:t xml:space="preserve">   </w:t>
+        <w:t xml:space="preserve">    </w:t>
       </w:r>
       <w:proofErr w:type="spellStart"/>
       <w:r>
@@ -1154,7 +1162,7 @@
           <w:iCs/>
           <w:color w:val="FF0000"/>
         </w:rPr>
-        <w:t>int x</w:t>
+        <w:t xml:space="preserve">int x = (5,10); </w:t>
       </w:r>
       <w:r>
         <w:rPr>
@@ -1162,7 +1170,7 @@
           <w:iCs/>
           <w:color w:val="FF0000"/>
         </w:rPr>
-        <w:t xml:space="preserve"> = (5,10); </w:t>
+        <w:tab/>
       </w:r>
       <w:r>
         <w:rPr>
@@ -1171,104 +1179,2057 @@
           <w:color w:val="FF0000"/>
         </w:rPr>
         <w:tab/>
-      </w:r>
-      <w:r>
-        <w:rPr>
+        <w:t>// output: x = 10</w:t>
+      </w:r>
+      <w:r>
+        <w:t xml:space="preserve"> a</w:t>
+      </w:r>
+    </w:p>
+    <w:p>
+      <w:r>
+        <w:t xml:space="preserve">-&gt; </w:t>
+      </w:r>
+      <w:proofErr w:type="spellStart"/>
+      <w:r>
+        <w:t>overloadlanamayan</w:t>
+      </w:r>
+      <w:proofErr w:type="spellEnd"/>
+      <w:r>
+        <w:t xml:space="preserve"> </w:t>
+      </w:r>
+      <w:proofErr w:type="spellStart"/>
+      <w:r>
+        <w:t>operatörler</w:t>
+      </w:r>
+      <w:proofErr w:type="spellEnd"/>
+      <w:r>
+        <w:t>:</w:t>
+      </w:r>
+    </w:p>
+    <w:p>
+      <w:r>
+        <w:t xml:space="preserve">   “.”   </w:t>
+      </w:r>
+      <w:proofErr w:type="gramStart"/>
+      <w:r>
+        <w:t xml:space="preserve">   “</w:t>
+      </w:r>
+      <w:proofErr w:type="gramEnd"/>
+      <w:r>
+        <w:t>.*”(pointer to member)    “::”    “ ?:”</w:t>
+      </w:r>
+    </w:p>
+    <w:p>
+      <w:r>
+        <w:t>**********************************************************************************</w:t>
+      </w:r>
+    </w:p>
+    <w:p>
+      <w:r>
+        <w:tab/>
+      </w:r>
+      <w:r>
+        <w:tab/>
+      </w:r>
+      <w:r>
+        <w:tab/>
+      </w:r>
+      <w:r>
+        <w:tab/>
+      </w:r>
+      <w:r>
+        <w:tab/>
+      </w:r>
+      <w:r>
+        <w:tab/>
+      </w:r>
+      <w:r>
+        <w:tab/>
+      </w:r>
+      <w:r>
+        <w:tab/>
+      </w:r>
+      <w:r>
+        <w:tab/>
+      </w:r>
+      <w:r>
+        <w:tab/>
+      </w:r>
+      <w:r>
+        <w:tab/>
+      </w:r>
+      <w:r>
+        <w:tab/>
+      </w:r>
+      <w:r>
+        <w:tab/>
+      </w:r>
+      <w:r>
+        <w:tab/>
+      </w:r>
+      <w:r>
+        <w:tab/>
+      </w:r>
+      <w:r>
+        <w:tab/>
+      </w:r>
+      <w:r>
+        <w:tab/>
+      </w:r>
+      <w:r>
+        <w:tab/>
+      </w:r>
+      <w:r>
+        <w:tab/>
+      </w:r>
+      <w:r>
+        <w:tab/>
+      </w:r>
+      <w:r>
+        <w:tab/>
+      </w:r>
+      <w:r>
+        <w:tab/>
+      </w:r>
+      <w:r>
+        <w:tab/>
+      </w:r>
+      <w:r>
+        <w:tab/>
+      </w:r>
+      <w:r>
+        <w:tab/>
+      </w:r>
+      <w:r>
+        <w:tab/>
+      </w:r>
+      <w:r>
+        <w:tab/>
+      </w:r>
+      <w:r>
+        <w:tab/>
+      </w:r>
+      <w:r>
+        <w:tab/>
+      </w:r>
+      <w:r>
+        <w:tab/>
+      </w:r>
+      <w:r>
+        <w:tab/>
+      </w:r>
+      <w:r>
+        <w:tab/>
+      </w:r>
+      <w:r>
+        <w:tab/>
+      </w:r>
+      <w:r>
+        <w:tab/>
+      </w:r>
+      <w:r>
+        <w:tab/>
+      </w:r>
+      <w:r>
+        <w:tab/>
+      </w:r>
+      <w:r>
+        <w:tab/>
+      </w:r>
+      <w:r>
+        <w:tab/>
+      </w:r>
+      <w:r>
+        <w:tab/>
+      </w:r>
+      <w:r>
+        <w:tab/>
+      </w:r>
+      <w:r>
+        <w:tab/>
+      </w:r>
+      <w:r>
+        <w:tab/>
+      </w:r>
+      <w:r>
+        <w:tab/>
+      </w:r>
+      <w:r>
+        <w:tab/>
+      </w:r>
+      <w:r>
+        <w:tab/>
+      </w:r>
+      <w:r>
+        <w:tab/>
+      </w:r>
+      <w:r>
+        <w:tab/>
+      </w:r>
+      <w:r>
+        <w:tab/>
+      </w:r>
+      <w:r>
+        <w:tab/>
+      </w:r>
+      <w:r>
+        <w:tab/>
+      </w:r>
+      <w:r>
+        <w:tab/>
+      </w:r>
+      <w:r>
+        <w:tab/>
+      </w:r>
+    </w:p>
+    <w:p/>
+    <w:p>
+      <w:r>
+        <w:t>**********************************************************************************</w:t>
+      </w:r>
+    </w:p>
+    <w:p>
+      <w:pPr>
+        <w:rPr>
+          <w:color w:val="E97132" w:themeColor="accent2"/>
+        </w:rPr>
+      </w:pPr>
+      <w:r>
+        <w:rPr>
+          <w:color w:val="E97132" w:themeColor="accent2"/>
+        </w:rPr>
+        <w:t>Saat 22.00</w:t>
+      </w:r>
+      <w:r>
+        <w:rPr>
+          <w:color w:val="E97132" w:themeColor="accent2"/>
+        </w:rPr>
+        <w:t>-23.00</w:t>
+      </w:r>
+    </w:p>
+    <w:p>
+      <w:r>
+        <w:t xml:space="preserve"> -&gt; “</w:t>
+      </w:r>
+      <w:r>
+        <w:t>+</w:t>
+      </w:r>
+      <w:r>
+        <w:t>”</w:t>
+      </w:r>
+      <w:r>
+        <w:t xml:space="preserve"> </w:t>
+      </w:r>
+      <w:proofErr w:type="spellStart"/>
+      <w:r>
+        <w:t>operatörünü</w:t>
+      </w:r>
+      <w:proofErr w:type="spellEnd"/>
+      <w:r>
+        <w:t xml:space="preserve"> </w:t>
+      </w:r>
+      <w:proofErr w:type="spellStart"/>
+      <w:r>
+        <w:t>overloadlayarak</w:t>
+      </w:r>
+      <w:proofErr w:type="spellEnd"/>
+      <w:r>
+        <w:t xml:space="preserve"> </w:t>
+      </w:r>
+      <w:proofErr w:type="spellStart"/>
+      <w:r>
+        <w:t>iki</w:t>
+      </w:r>
+      <w:proofErr w:type="spellEnd"/>
+      <w:r>
+        <w:t xml:space="preserve"> int </w:t>
+      </w:r>
+      <w:proofErr w:type="spellStart"/>
+      <w:r>
+        <w:t>sayıyı</w:t>
+      </w:r>
+      <w:proofErr w:type="spellEnd"/>
+      <w:r>
+        <w:t xml:space="preserve"> </w:t>
+      </w:r>
+      <w:proofErr w:type="spellStart"/>
+      <w:r>
+        <w:t>toplamak</w:t>
+      </w:r>
+      <w:proofErr w:type="spellEnd"/>
+      <w:r>
+        <w:t xml:space="preserve"> </w:t>
+      </w:r>
+      <w:proofErr w:type="spellStart"/>
+      <w:r>
+        <w:t>yerine</w:t>
+      </w:r>
+      <w:proofErr w:type="spellEnd"/>
+      <w:r>
+        <w:t xml:space="preserve"> </w:t>
+      </w:r>
+      <w:proofErr w:type="spellStart"/>
+      <w:r>
+        <w:t>çıkartma</w:t>
+      </w:r>
+      <w:proofErr w:type="spellEnd"/>
+      <w:r>
+        <w:t xml:space="preserve"> </w:t>
+      </w:r>
+      <w:proofErr w:type="spellStart"/>
+      <w:r>
+        <w:t>işlemi</w:t>
+      </w:r>
+      <w:proofErr w:type="spellEnd"/>
+      <w:r>
+        <w:t xml:space="preserve"> </w:t>
+      </w:r>
+      <w:proofErr w:type="spellStart"/>
+      <w:r>
+        <w:t>yapmasını</w:t>
+      </w:r>
+      <w:proofErr w:type="spellEnd"/>
+      <w:r>
+        <w:t xml:space="preserve"> </w:t>
+      </w:r>
+      <w:proofErr w:type="spellStart"/>
+      <w:r>
+        <w:t>sağlayama</w:t>
+      </w:r>
+      <w:r>
+        <w:t>m</w:t>
+      </w:r>
+      <w:proofErr w:type="spellEnd"/>
+      <w:r>
+        <w:t xml:space="preserve">. </w:t>
+      </w:r>
+      <w:proofErr w:type="spellStart"/>
+      <w:r>
+        <w:t>Operatör</w:t>
+      </w:r>
+      <w:proofErr w:type="spellEnd"/>
+      <w:r>
+        <w:t xml:space="preserve"> </w:t>
+      </w:r>
+      <w:proofErr w:type="spellStart"/>
+      <w:r>
+        <w:t>aşırı</w:t>
+      </w:r>
+      <w:proofErr w:type="spellEnd"/>
+      <w:r>
+        <w:t xml:space="preserve"> </w:t>
+      </w:r>
+      <w:proofErr w:type="spellStart"/>
+      <w:r>
+        <w:t>yükleme</w:t>
+      </w:r>
+      <w:proofErr w:type="spellEnd"/>
+      <w:r>
+        <w:t xml:space="preserve">, </w:t>
+      </w:r>
+      <w:proofErr w:type="spellStart"/>
+      <w:r>
+        <w:t>yalnızca</w:t>
+      </w:r>
+      <w:proofErr w:type="spellEnd"/>
+      <w:r>
+        <w:t xml:space="preserve"> </w:t>
+      </w:r>
+      <w:proofErr w:type="spellStart"/>
+      <w:r>
+        <w:t>kullanıcı</w:t>
+      </w:r>
+      <w:proofErr w:type="spellEnd"/>
+      <w:r>
+        <w:t xml:space="preserve"> </w:t>
+      </w:r>
+      <w:proofErr w:type="spellStart"/>
+      <w:r>
+        <w:t>tanımlı</w:t>
+      </w:r>
+      <w:proofErr w:type="spellEnd"/>
+      <w:r>
+        <w:t xml:space="preserve"> </w:t>
+      </w:r>
+      <w:proofErr w:type="spellStart"/>
+      <w:r>
+        <w:t>türler</w:t>
+      </w:r>
+      <w:proofErr w:type="spellEnd"/>
+      <w:r>
+        <w:t xml:space="preserve"> (</w:t>
+      </w:r>
+      <w:r>
+        <w:t>class</w:t>
+      </w:r>
+      <w:r>
+        <w:t xml:space="preserve">, </w:t>
+      </w:r>
+      <w:r>
+        <w:t>struct</w:t>
+      </w:r>
+      <w:r>
+        <w:t xml:space="preserve">) </w:t>
+      </w:r>
+      <w:proofErr w:type="spellStart"/>
+      <w:r>
+        <w:t>veya</w:t>
+      </w:r>
+      <w:proofErr w:type="spellEnd"/>
+      <w:r>
+        <w:t xml:space="preserve"> </w:t>
+      </w:r>
+      <w:proofErr w:type="spellStart"/>
+      <w:r>
+        <w:t>temel</w:t>
+      </w:r>
+      <w:proofErr w:type="spellEnd"/>
+      <w:r>
+        <w:t xml:space="preserve"> </w:t>
+      </w:r>
+      <w:proofErr w:type="spellStart"/>
+      <w:proofErr w:type="gramStart"/>
+      <w:r>
+        <w:t>türler</w:t>
+      </w:r>
+      <w:proofErr w:type="spellEnd"/>
+      <w:r>
+        <w:t>(</w:t>
+      </w:r>
+      <w:proofErr w:type="gramEnd"/>
+      <w:r>
+        <w:t>int, string)</w:t>
+      </w:r>
+      <w:r>
+        <w:t xml:space="preserve"> ile kull</w:t>
+      </w:r>
+      <w:proofErr w:type="spellStart"/>
+      <w:r>
+        <w:t>anıcı</w:t>
+      </w:r>
+      <w:proofErr w:type="spellEnd"/>
+      <w:r>
+        <w:t xml:space="preserve"> </w:t>
+      </w:r>
+      <w:proofErr w:type="spellStart"/>
+      <w:r>
+        <w:t>tanımlı</w:t>
+      </w:r>
+      <w:proofErr w:type="spellEnd"/>
+      <w:r>
+        <w:t xml:space="preserve"> </w:t>
+      </w:r>
+      <w:proofErr w:type="spellStart"/>
+      <w:r>
+        <w:t>türlerin</w:t>
+      </w:r>
+      <w:proofErr w:type="spellEnd"/>
+      <w:r>
+        <w:t xml:space="preserve"> </w:t>
+      </w:r>
+      <w:proofErr w:type="spellStart"/>
+      <w:r>
+        <w:t>karışımları</w:t>
+      </w:r>
+      <w:proofErr w:type="spellEnd"/>
+      <w:r>
+        <w:t xml:space="preserve"> </w:t>
+      </w:r>
+      <w:proofErr w:type="spellStart"/>
+      <w:r>
+        <w:t>için</w:t>
+      </w:r>
+      <w:proofErr w:type="spellEnd"/>
+      <w:r>
+        <w:t xml:space="preserve"> </w:t>
+      </w:r>
+      <w:proofErr w:type="spellStart"/>
+      <w:r>
+        <w:t>geçerlidir</w:t>
+      </w:r>
+      <w:proofErr w:type="spellEnd"/>
+      <w:r>
+        <w:t>.</w:t>
+      </w:r>
+    </w:p>
+    <w:p>
+      <w:r>
+        <w:rPr>
+          <w:b/>
+          <w:bCs/>
+        </w:rPr>
+        <w:t xml:space="preserve">-&gt; </w:t>
+      </w:r>
+      <w:proofErr w:type="spellStart"/>
+      <w:r>
+        <w:rPr>
+          <w:b/>
+          <w:bCs/>
+        </w:rPr>
+        <w:t>Bazı</w:t>
+      </w:r>
+      <w:proofErr w:type="spellEnd"/>
+      <w:r>
+        <w:rPr>
+          <w:b/>
+          <w:bCs/>
+        </w:rPr>
+        <w:t xml:space="preserve"> </w:t>
+      </w:r>
+      <w:proofErr w:type="spellStart"/>
+      <w:r>
+        <w:rPr>
+          <w:b/>
+          <w:bCs/>
+        </w:rPr>
+        <w:t>operatörler</w:t>
+      </w:r>
+      <w:proofErr w:type="spellEnd"/>
+      <w:r>
+        <w:rPr>
+          <w:b/>
+          <w:bCs/>
+        </w:rPr>
+        <w:t xml:space="preserve"> </w:t>
+      </w:r>
+      <w:proofErr w:type="spellStart"/>
+      <w:r>
+        <w:rPr>
+          <w:b/>
+          <w:bCs/>
+        </w:rPr>
+        <w:t>sadece</w:t>
+      </w:r>
+      <w:proofErr w:type="spellEnd"/>
+      <w:r>
+        <w:rPr>
+          <w:b/>
+          <w:bCs/>
+        </w:rPr>
+        <w:t xml:space="preserve"> </w:t>
+      </w:r>
+      <w:r>
+        <w:rPr>
+          <w:b/>
+          <w:bCs/>
+        </w:rPr>
+        <w:t xml:space="preserve">class member </w:t>
+      </w:r>
+      <w:proofErr w:type="spellStart"/>
+      <w:r>
+        <w:rPr>
+          <w:b/>
+          <w:bCs/>
+        </w:rPr>
+        <w:t>fonksiyonu</w:t>
+      </w:r>
+      <w:proofErr w:type="spellEnd"/>
+      <w:r>
+        <w:rPr>
+          <w:b/>
+          <w:bCs/>
+        </w:rPr>
+        <w:t xml:space="preserve"> </w:t>
+      </w:r>
+      <w:proofErr w:type="spellStart"/>
+      <w:r>
+        <w:rPr>
+          <w:b/>
+          <w:bCs/>
+        </w:rPr>
+        <w:t>olarak</w:t>
+      </w:r>
+      <w:proofErr w:type="spellEnd"/>
+      <w:r>
+        <w:rPr>
+          <w:b/>
+          <w:bCs/>
+        </w:rPr>
+        <w:t xml:space="preserve"> </w:t>
+      </w:r>
+      <w:proofErr w:type="spellStart"/>
+      <w:r>
+        <w:rPr>
+          <w:b/>
+          <w:bCs/>
+        </w:rPr>
+        <w:t>overloadlanabilir</w:t>
+      </w:r>
+      <w:proofErr w:type="spellEnd"/>
+      <w:r>
+        <w:rPr>
+          <w:b/>
+          <w:bCs/>
+        </w:rPr>
+        <w:t>:</w:t>
+      </w:r>
+      <w:r>
+        <w:t xml:space="preserve"> </w:t>
+      </w:r>
+      <w:proofErr w:type="spellStart"/>
+      <w:r>
+        <w:t>Eğer</w:t>
+      </w:r>
+      <w:proofErr w:type="spellEnd"/>
+      <w:r>
+        <w:t xml:space="preserve"> (), [], -&gt; </w:t>
+      </w:r>
+      <w:proofErr w:type="spellStart"/>
+      <w:r>
+        <w:t>veya</w:t>
+      </w:r>
+      <w:proofErr w:type="spellEnd"/>
+      <w:r>
+        <w:t xml:space="preserve"> </w:t>
+      </w:r>
+      <w:proofErr w:type="spellStart"/>
+      <w:r>
+        <w:t>herhangi</w:t>
+      </w:r>
+      <w:proofErr w:type="spellEnd"/>
+      <w:r>
+        <w:t xml:space="preserve"> </w:t>
+      </w:r>
+      <w:proofErr w:type="spellStart"/>
+      <w:r>
+        <w:t>bir</w:t>
+      </w:r>
+      <w:proofErr w:type="spellEnd"/>
+      <w:r>
+        <w:t xml:space="preserve"> </w:t>
+      </w:r>
+      <w:proofErr w:type="spellStart"/>
+      <w:r>
+        <w:t>atama</w:t>
+      </w:r>
+      <w:proofErr w:type="spellEnd"/>
+      <w:r>
+        <w:t xml:space="preserve"> </w:t>
+      </w:r>
+      <w:proofErr w:type="spellStart"/>
+      <w:r>
+        <w:t>operatörü</w:t>
+      </w:r>
+      <w:proofErr w:type="spellEnd"/>
+      <w:r>
+        <w:t xml:space="preserve"> (= </w:t>
+      </w:r>
+      <w:proofErr w:type="spellStart"/>
+      <w:r>
+        <w:t>gibi</w:t>
+      </w:r>
+      <w:proofErr w:type="spellEnd"/>
+      <w:r>
+        <w:t xml:space="preserve">) </w:t>
+      </w:r>
+      <w:proofErr w:type="spellStart"/>
+      <w:r>
+        <w:t>overloadlanacaksa</w:t>
+      </w:r>
+      <w:proofErr w:type="spellEnd"/>
+      <w:r>
+        <w:t xml:space="preserve"> </w:t>
+      </w:r>
+      <w:proofErr w:type="spellStart"/>
+      <w:r>
+        <w:t>bu</w:t>
+      </w:r>
+      <w:proofErr w:type="spellEnd"/>
+      <w:r>
+        <w:t xml:space="preserve"> </w:t>
+      </w:r>
+      <w:proofErr w:type="spellStart"/>
+      <w:r>
+        <w:t>operatörler</w:t>
+      </w:r>
+      <w:proofErr w:type="spellEnd"/>
+      <w:r>
+        <w:t xml:space="preserve"> </w:t>
+      </w:r>
+      <w:proofErr w:type="spellStart"/>
+      <w:r>
+        <w:t>classın</w:t>
+      </w:r>
+      <w:proofErr w:type="spellEnd"/>
+      <w:r>
+        <w:t xml:space="preserve"> member </w:t>
+      </w:r>
+      <w:proofErr w:type="spellStart"/>
+      <w:r>
+        <w:t>fonksiyonu</w:t>
+      </w:r>
+      <w:proofErr w:type="spellEnd"/>
+      <w:r>
+        <w:t xml:space="preserve"> </w:t>
+      </w:r>
+      <w:proofErr w:type="spellStart"/>
+      <w:r>
+        <w:t>olarak</w:t>
+      </w:r>
+      <w:proofErr w:type="spellEnd"/>
+      <w:r>
+        <w:t xml:space="preserve"> </w:t>
+      </w:r>
+      <w:proofErr w:type="spellStart"/>
+      <w:r>
+        <w:t>tanımlanmalıdır</w:t>
+      </w:r>
+      <w:proofErr w:type="spellEnd"/>
+      <w:r>
+        <w:t xml:space="preserve">. </w:t>
+      </w:r>
+      <w:proofErr w:type="spellStart"/>
+      <w:r>
+        <w:t>Diğer</w:t>
+      </w:r>
+      <w:proofErr w:type="spellEnd"/>
+      <w:r>
+        <w:t xml:space="preserve"> </w:t>
+      </w:r>
+      <w:proofErr w:type="spellStart"/>
+      <w:r>
+        <w:t>overloadlanabilir</w:t>
+      </w:r>
+      <w:proofErr w:type="spellEnd"/>
+      <w:r>
+        <w:t xml:space="preserve"> operatör</w:t>
+      </w:r>
+      <w:proofErr w:type="spellStart"/>
+      <w:r>
+        <w:t>ler</w:t>
+      </w:r>
+      <w:proofErr w:type="spellEnd"/>
+      <w:r>
+        <w:t xml:space="preserve"> hem </w:t>
+      </w:r>
+      <w:r>
+        <w:t>class member</w:t>
+      </w:r>
+      <w:r>
+        <w:t xml:space="preserve"> </w:t>
+      </w:r>
+      <w:proofErr w:type="gramStart"/>
+      <w:r>
+        <w:t>hem</w:t>
+      </w:r>
+      <w:proofErr w:type="gramEnd"/>
+      <w:r>
+        <w:t xml:space="preserve"> de </w:t>
+      </w:r>
+      <w:r>
+        <w:t xml:space="preserve">global </w:t>
+      </w:r>
+      <w:proofErr w:type="spellStart"/>
+      <w:r>
+        <w:t>fonksiyonlar</w:t>
+      </w:r>
+      <w:proofErr w:type="spellEnd"/>
+      <w:r>
+        <w:t xml:space="preserve"> </w:t>
+      </w:r>
+      <w:proofErr w:type="spellStart"/>
+      <w:r>
+        <w:t>olarak</w:t>
+      </w:r>
+      <w:proofErr w:type="spellEnd"/>
+      <w:r>
+        <w:t xml:space="preserve"> </w:t>
+      </w:r>
+      <w:proofErr w:type="spellStart"/>
+      <w:r>
+        <w:t>tanımlanabilir</w:t>
+      </w:r>
+      <w:proofErr w:type="spellEnd"/>
+      <w:r>
+        <w:t>.</w:t>
+      </w:r>
+    </w:p>
+    <w:p>
+      <w:r>
+        <w:t xml:space="preserve">-&gt; </w:t>
+      </w:r>
+      <w:proofErr w:type="spellStart"/>
+      <w:r>
+        <w:rPr>
+          <w:b/>
+          <w:bCs/>
+        </w:rPr>
+        <w:t>Operatörün</w:t>
+      </w:r>
+      <w:proofErr w:type="spellEnd"/>
+      <w:r>
+        <w:rPr>
+          <w:b/>
+          <w:bCs/>
+        </w:rPr>
+        <w:t xml:space="preserve"> </w:t>
+      </w:r>
+      <w:proofErr w:type="spellStart"/>
+      <w:r>
+        <w:rPr>
+          <w:b/>
+          <w:bCs/>
+        </w:rPr>
+        <w:t>aldığı</w:t>
+      </w:r>
+      <w:proofErr w:type="spellEnd"/>
+      <w:r>
+        <w:rPr>
+          <w:b/>
+          <w:bCs/>
+        </w:rPr>
+        <w:t xml:space="preserve"> operand </w:t>
+      </w:r>
+      <w:proofErr w:type="spellStart"/>
+      <w:r>
+        <w:rPr>
+          <w:b/>
+          <w:bCs/>
+        </w:rPr>
+        <w:t>sayısı</w:t>
+      </w:r>
+      <w:proofErr w:type="spellEnd"/>
+      <w:r>
+        <w:rPr>
+          <w:b/>
+          <w:bCs/>
+        </w:rPr>
+        <w:t xml:space="preserve"> </w:t>
+      </w:r>
+      <w:proofErr w:type="spellStart"/>
+      <w:r>
+        <w:rPr>
+          <w:b/>
+          <w:bCs/>
+        </w:rPr>
+        <w:t>değiştirilemez</w:t>
+      </w:r>
+      <w:proofErr w:type="spellEnd"/>
+      <w:r>
+        <w:rPr>
+          <w:b/>
+          <w:bCs/>
+        </w:rPr>
+        <w:t>:</w:t>
+      </w:r>
+      <w:r>
+        <w:t xml:space="preserve"> </w:t>
+      </w:r>
+      <w:proofErr w:type="spellStart"/>
+      <w:r>
+        <w:t>overloadlanan</w:t>
+      </w:r>
+      <w:proofErr w:type="spellEnd"/>
+      <w:r>
+        <w:t xml:space="preserve"> </w:t>
+      </w:r>
+      <w:proofErr w:type="spellStart"/>
+      <w:r>
+        <w:t>bir</w:t>
+      </w:r>
+      <w:proofErr w:type="spellEnd"/>
+      <w:r>
+        <w:t xml:space="preserve"> </w:t>
+      </w:r>
+      <w:proofErr w:type="spellStart"/>
+      <w:r>
+        <w:t>operatör</w:t>
+      </w:r>
+      <w:proofErr w:type="spellEnd"/>
+      <w:r>
+        <w:t xml:space="preserve">, </w:t>
+      </w:r>
+      <w:proofErr w:type="spellStart"/>
+      <w:r>
+        <w:t>aldığı</w:t>
+      </w:r>
+      <w:proofErr w:type="spellEnd"/>
+      <w:r>
+        <w:t xml:space="preserve"> operand </w:t>
+      </w:r>
+      <w:proofErr w:type="spellStart"/>
+      <w:r>
+        <w:t>sayısını</w:t>
+      </w:r>
+      <w:proofErr w:type="spellEnd"/>
+      <w:r>
+        <w:t xml:space="preserve"> </w:t>
+      </w:r>
+      <w:proofErr w:type="spellStart"/>
+      <w:r>
+        <w:t>değiştiremez</w:t>
+      </w:r>
+      <w:proofErr w:type="spellEnd"/>
+      <w:r>
+        <w:t xml:space="preserve">. Yani, </w:t>
+      </w:r>
+      <w:proofErr w:type="spellStart"/>
+      <w:r>
+        <w:t>tekil</w:t>
+      </w:r>
+      <w:proofErr w:type="spellEnd"/>
+      <w:r>
+        <w:t xml:space="preserve"> (unary) </w:t>
+      </w:r>
+      <w:proofErr w:type="spellStart"/>
+      <w:r>
+        <w:t>operatörler</w:t>
+      </w:r>
+      <w:proofErr w:type="spellEnd"/>
+      <w:r>
+        <w:t xml:space="preserve"> </w:t>
+      </w:r>
+      <w:proofErr w:type="spellStart"/>
+      <w:r>
+        <w:t>tekil</w:t>
+      </w:r>
+      <w:proofErr w:type="spellEnd"/>
+      <w:r>
+        <w:t xml:space="preserve"> </w:t>
+      </w:r>
+      <w:proofErr w:type="spellStart"/>
+      <w:r>
+        <w:t>kalır</w:t>
+      </w:r>
+      <w:proofErr w:type="spellEnd"/>
+      <w:r>
+        <w:t xml:space="preserve">, </w:t>
+      </w:r>
+      <w:proofErr w:type="spellStart"/>
+      <w:r>
+        <w:t>ikili</w:t>
+      </w:r>
+      <w:proofErr w:type="spellEnd"/>
+      <w:r>
+        <w:t xml:space="preserve"> (binary) </w:t>
+      </w:r>
+      <w:proofErr w:type="spellStart"/>
+      <w:r>
+        <w:t>operatörler</w:t>
+      </w:r>
+      <w:proofErr w:type="spellEnd"/>
+      <w:r>
+        <w:t xml:space="preserve"> </w:t>
+      </w:r>
+      <w:proofErr w:type="spellStart"/>
+      <w:r>
+        <w:t>ikili</w:t>
+      </w:r>
+      <w:proofErr w:type="spellEnd"/>
+      <w:r>
+        <w:t xml:space="preserve"> </w:t>
+      </w:r>
+      <w:proofErr w:type="spellStart"/>
+      <w:r>
+        <w:t>kalır</w:t>
+      </w:r>
+      <w:proofErr w:type="spellEnd"/>
+      <w:r>
+        <w:t xml:space="preserve">. </w:t>
+      </w:r>
+      <w:r>
+        <w:t xml:space="preserve">      </w:t>
+      </w:r>
+      <w:proofErr w:type="gramStart"/>
+      <w:r>
+        <w:t>&amp;,</w:t>
+      </w:r>
+      <w:proofErr w:type="gramEnd"/>
+      <w:r>
+        <w:t xml:space="preserve"> *, +, </w:t>
+      </w:r>
+      <w:proofErr w:type="spellStart"/>
+      <w:r>
+        <w:t>ve</w:t>
+      </w:r>
+      <w:proofErr w:type="spellEnd"/>
+      <w:r>
+        <w:t xml:space="preserve"> - </w:t>
+      </w:r>
+      <w:proofErr w:type="spellStart"/>
+      <w:r>
+        <w:t>operatörleri</w:t>
+      </w:r>
+      <w:proofErr w:type="spellEnd"/>
+      <w:r>
+        <w:t xml:space="preserve"> hem unary hem de binary </w:t>
+      </w:r>
+      <w:proofErr w:type="spellStart"/>
+      <w:r>
+        <w:t>versiyonları</w:t>
+      </w:r>
+      <w:proofErr w:type="spellEnd"/>
+      <w:r>
+        <w:t xml:space="preserve"> </w:t>
+      </w:r>
+      <w:proofErr w:type="spellStart"/>
+      <w:r>
+        <w:t>olduğu</w:t>
+      </w:r>
+      <w:proofErr w:type="spellEnd"/>
+      <w:r>
+        <w:t xml:space="preserve"> </w:t>
+      </w:r>
+      <w:proofErr w:type="spellStart"/>
+      <w:r>
+        <w:t>için</w:t>
+      </w:r>
+      <w:proofErr w:type="spellEnd"/>
+      <w:r>
+        <w:t xml:space="preserve"> her </w:t>
+      </w:r>
+      <w:proofErr w:type="spellStart"/>
+      <w:r>
+        <w:t>iki</w:t>
+      </w:r>
+      <w:proofErr w:type="spellEnd"/>
+      <w:r>
+        <w:t xml:space="preserve"> </w:t>
+      </w:r>
+      <w:proofErr w:type="spellStart"/>
+      <w:r>
+        <w:t>versiyon</w:t>
+      </w:r>
+      <w:proofErr w:type="spellEnd"/>
+      <w:r>
+        <w:t xml:space="preserve"> da </w:t>
+      </w:r>
+      <w:proofErr w:type="spellStart"/>
+      <w:r>
+        <w:t>ayrı</w:t>
+      </w:r>
+      <w:proofErr w:type="spellEnd"/>
+      <w:r>
+        <w:t xml:space="preserve"> </w:t>
+      </w:r>
+      <w:proofErr w:type="spellStart"/>
+      <w:r>
+        <w:t>ayrı</w:t>
+      </w:r>
+      <w:proofErr w:type="spellEnd"/>
+      <w:r>
+        <w:t xml:space="preserve"> </w:t>
+      </w:r>
+      <w:proofErr w:type="spellStart"/>
+      <w:r>
+        <w:t>overloadlanabilir</w:t>
+      </w:r>
+      <w:proofErr w:type="spellEnd"/>
+      <w:r>
+        <w:t>:</w:t>
+      </w:r>
+    </w:p>
+    <w:p>
+      <w:pPr>
+        <w:ind w:left="720"/>
+        <w:rPr>
+          <w:color w:val="00B050"/>
+        </w:rPr>
+      </w:pPr>
+      <w:proofErr w:type="gramStart"/>
+      <w:r>
+        <w:rPr>
+          <w:b/>
+          <w:bCs/>
           <w:i/>
           <w:iCs/>
-          <w:color w:val="FF0000"/>
-        </w:rPr>
-        <w:tab/>
-        <w:t>// output: x = 10</w:t>
-      </w:r>
-      <w:r>
-        <w:t xml:space="preserve"> a</w:t>
+          <w:color w:val="00B050"/>
+        </w:rPr>
+        <w:t>&amp;,</w:t>
+      </w:r>
+      <w:proofErr w:type="gramEnd"/>
+      <w:r>
+        <w:rPr>
+          <w:b/>
+          <w:bCs/>
+          <w:i/>
+          <w:iCs/>
+          <w:color w:val="00B050"/>
+        </w:rPr>
+        <w:t xml:space="preserve"> *, +, </w:t>
+      </w:r>
+      <w:proofErr w:type="spellStart"/>
+      <w:r>
+        <w:rPr>
+          <w:b/>
+          <w:bCs/>
+          <w:i/>
+          <w:iCs/>
+          <w:color w:val="00B050"/>
+        </w:rPr>
+        <w:t>ve</w:t>
+      </w:r>
+      <w:proofErr w:type="spellEnd"/>
+      <w:r>
+        <w:rPr>
+          <w:b/>
+          <w:bCs/>
+          <w:i/>
+          <w:iCs/>
+          <w:color w:val="00B050"/>
+        </w:rPr>
+        <w:t xml:space="preserve"> </w:t>
+      </w:r>
+      <w:r>
+        <w:rPr>
+          <w:b/>
+          <w:bCs/>
+          <w:i/>
+          <w:iCs/>
+          <w:color w:val="00B050"/>
+        </w:rPr>
+        <w:t>–</w:t>
+      </w:r>
+      <w:r>
+        <w:rPr>
+          <w:b/>
+          <w:bCs/>
+          <w:i/>
+          <w:iCs/>
+          <w:color w:val="00B050"/>
+        </w:rPr>
+        <w:t xml:space="preserve"> </w:t>
+      </w:r>
+      <w:proofErr w:type="spellStart"/>
+      <w:r>
+        <w:rPr>
+          <w:b/>
+          <w:bCs/>
+          <w:i/>
+          <w:iCs/>
+          <w:color w:val="00B050"/>
+        </w:rPr>
+        <w:t>operatörleri</w:t>
+      </w:r>
+      <w:r>
+        <w:rPr>
+          <w:b/>
+          <w:bCs/>
+          <w:i/>
+          <w:iCs/>
+          <w:color w:val="00B050"/>
+        </w:rPr>
+        <w:t>nin</w:t>
+      </w:r>
+      <w:proofErr w:type="spellEnd"/>
+      <w:r>
+        <w:rPr>
+          <w:b/>
+          <w:bCs/>
+          <w:i/>
+          <w:iCs/>
+          <w:color w:val="00B050"/>
+        </w:rPr>
+        <w:t xml:space="preserve"> binary </w:t>
+      </w:r>
+      <w:proofErr w:type="spellStart"/>
+      <w:r>
+        <w:rPr>
+          <w:b/>
+          <w:bCs/>
+          <w:i/>
+          <w:iCs/>
+          <w:color w:val="00B050"/>
+        </w:rPr>
+        <w:t>ve</w:t>
+      </w:r>
+      <w:proofErr w:type="spellEnd"/>
+      <w:r>
+        <w:rPr>
+          <w:b/>
+          <w:bCs/>
+          <w:i/>
+          <w:iCs/>
+          <w:color w:val="00B050"/>
+        </w:rPr>
+        <w:t xml:space="preserve"> unary </w:t>
+      </w:r>
+      <w:proofErr w:type="spellStart"/>
+      <w:r>
+        <w:rPr>
+          <w:b/>
+          <w:bCs/>
+          <w:i/>
+          <w:iCs/>
+          <w:color w:val="00B050"/>
+        </w:rPr>
+        <w:t>overloadlanmış</w:t>
+      </w:r>
+      <w:proofErr w:type="spellEnd"/>
+      <w:r>
+        <w:rPr>
+          <w:b/>
+          <w:bCs/>
+          <w:i/>
+          <w:iCs/>
+          <w:color w:val="00B050"/>
+        </w:rPr>
+        <w:t xml:space="preserve"> helleri “</w:t>
+      </w:r>
+      <w:proofErr w:type="spellStart"/>
+      <w:r>
+        <w:rPr>
+          <w:b/>
+          <w:bCs/>
+          <w:i/>
+          <w:iCs/>
+          <w:color w:val="00B050"/>
+        </w:rPr>
+        <w:t>mainPCcalisma</w:t>
+      </w:r>
+      <w:proofErr w:type="spellEnd"/>
+      <w:r>
+        <w:rPr>
+          <w:b/>
+          <w:bCs/>
+          <w:i/>
+          <w:iCs/>
+          <w:color w:val="00B050"/>
+        </w:rPr>
+        <w:t xml:space="preserve">” </w:t>
+      </w:r>
+      <w:proofErr w:type="spellStart"/>
+      <w:r>
+        <w:rPr>
+          <w:b/>
+          <w:bCs/>
+          <w:i/>
+          <w:iCs/>
+          <w:color w:val="00B050"/>
+        </w:rPr>
+        <w:t>projesinde</w:t>
+      </w:r>
+      <w:proofErr w:type="spellEnd"/>
+      <w:r>
+        <w:rPr>
+          <w:b/>
+          <w:bCs/>
+          <w:i/>
+          <w:iCs/>
+          <w:color w:val="00B050"/>
+        </w:rPr>
+        <w:t xml:space="preserve"> var.</w:t>
+      </w:r>
+      <w:r>
+        <w:rPr>
+          <w:color w:val="00B050"/>
+        </w:rPr>
+        <w:t xml:space="preserve"> </w:t>
       </w:r>
     </w:p>
     <w:p>
-      <w:r>
-        <w:t xml:space="preserve">-&gt; </w:t>
-      </w:r>
-      <w:proofErr w:type="spellStart"/>
-      <w:r>
-        <w:t>overloadlanamayan</w:t>
-      </w:r>
-      <w:proofErr w:type="spellEnd"/>
-      <w:r>
-        <w:t xml:space="preserve"> </w:t>
-      </w:r>
-      <w:proofErr w:type="spellStart"/>
-      <w:r>
-        <w:t>operatörler</w:t>
-      </w:r>
-      <w:proofErr w:type="spellEnd"/>
-      <w:r>
-        <w:t>:</w:t>
+      <w:pPr>
+        <w:ind w:left="720"/>
+      </w:pPr>
+      <w:r>
+        <w:rPr>
+          <w:color w:val="00B0F0"/>
+        </w:rPr>
+        <w:t xml:space="preserve">Unary (&amp;): </w:t>
+      </w:r>
+      <w:proofErr w:type="spellStart"/>
+      <w:r>
+        <w:t>adres</w:t>
+      </w:r>
+      <w:proofErr w:type="spellEnd"/>
+      <w:r>
+        <w:t xml:space="preserve"> </w:t>
+      </w:r>
+      <w:proofErr w:type="spellStart"/>
+      <w:r>
+        <w:t>döndür</w:t>
+      </w:r>
+      <w:proofErr w:type="spellEnd"/>
+      <w:r>
+        <w:t xml:space="preserve">, </w:t>
+      </w:r>
+      <w:proofErr w:type="spellStart"/>
+      <w:r>
+        <w:rPr>
+          <w:b/>
+          <w:bCs/>
+        </w:rPr>
+        <w:t>myClass</w:t>
+      </w:r>
+      <w:proofErr w:type="spellEnd"/>
+      <w:r>
+        <w:rPr>
+          <w:b/>
+          <w:bCs/>
+        </w:rPr>
+        <w:t>* operator</w:t>
+      </w:r>
+      <w:proofErr w:type="gramStart"/>
+      <w:r>
+        <w:rPr>
+          <w:b/>
+          <w:bCs/>
+        </w:rPr>
+        <w:t>&amp;(</w:t>
+      </w:r>
+      <w:proofErr w:type="gramEnd"/>
+      <w:r>
+        <w:rPr>
+          <w:b/>
+          <w:bCs/>
+        </w:rPr>
+        <w:t>)</w:t>
+      </w:r>
+      <w:r>
+        <w:t xml:space="preserve"> </w:t>
+      </w:r>
+      <w:proofErr w:type="spellStart"/>
+      <w:r>
+        <w:t>şeklinde</w:t>
+      </w:r>
+      <w:proofErr w:type="spellEnd"/>
+      <w:r>
+        <w:t xml:space="preserve"> </w:t>
+      </w:r>
+      <w:proofErr w:type="spellStart"/>
+      <w:r>
+        <w:t>yazılır</w:t>
+      </w:r>
+      <w:proofErr w:type="spellEnd"/>
+      <w:r>
+        <w:t>.</w:t>
       </w:r>
     </w:p>
     <w:p>
-      <w:r>
-        <w:t xml:space="preserve">   </w:t>
-      </w:r>
-      <w:r>
-        <w:t>“</w:t>
-      </w:r>
-      <w:r>
-        <w:t>.</w:t>
-      </w:r>
-      <w:r>
-        <w:t xml:space="preserve">” </w:t>
-      </w:r>
-      <w:r>
-        <w:t xml:space="preserve">  </w:t>
-      </w:r>
-      <w:proofErr w:type="gramStart"/>
-      <w:r>
-        <w:t xml:space="preserve">  </w:t>
-      </w:r>
-      <w:r>
-        <w:t xml:space="preserve"> </w:t>
-      </w:r>
-      <w:r>
-        <w:t>“</w:t>
-      </w:r>
-      <w:proofErr w:type="gramEnd"/>
-      <w:r>
-        <w:t>.*</w:t>
-      </w:r>
-      <w:r>
-        <w:t>”</w:t>
-      </w:r>
-      <w:r>
-        <w:t xml:space="preserve">(pointer to member)    </w:t>
-      </w:r>
-      <w:r>
-        <w:t>“</w:t>
-      </w:r>
-      <w:r>
-        <w:t>::</w:t>
-      </w:r>
-      <w:r>
-        <w:t>”</w:t>
-      </w:r>
-      <w:r>
-        <w:t xml:space="preserve">   </w:t>
-      </w:r>
-      <w:r>
-        <w:t xml:space="preserve"> “</w:t>
-      </w:r>
-      <w:r>
-        <w:t xml:space="preserve"> ?:</w:t>
-      </w:r>
-      <w:r>
-        <w:t>”</w:t>
-      </w:r>
+      <w:pPr>
+        <w:ind w:left="720"/>
+      </w:pPr>
+      <w:r>
+        <w:rPr>
+          <w:color w:val="FF0000"/>
+        </w:rPr>
+        <w:t xml:space="preserve">Binary (&amp;): </w:t>
+      </w:r>
+      <w:r>
+        <w:t xml:space="preserve">ne </w:t>
+      </w:r>
+      <w:proofErr w:type="spellStart"/>
+      <w:r>
+        <w:t>yaptığını</w:t>
+      </w:r>
+      <w:proofErr w:type="spellEnd"/>
+      <w:r>
+        <w:t xml:space="preserve"> </w:t>
+      </w:r>
+      <w:proofErr w:type="spellStart"/>
+      <w:r>
+        <w:t>bilmiyorum</w:t>
+      </w:r>
+      <w:proofErr w:type="spellEnd"/>
     </w:p>
     <w:p>
+      <w:pPr>
+        <w:ind w:left="720"/>
+      </w:pPr>
+      <w:r>
+        <w:rPr>
+          <w:color w:val="00B0F0"/>
+        </w:rPr>
+        <w:t xml:space="preserve">Unary (*): </w:t>
+      </w:r>
+      <w:r>
+        <w:t xml:space="preserve">dereference </w:t>
+      </w:r>
+      <w:proofErr w:type="spellStart"/>
+      <w:r>
+        <w:t>operatörü</w:t>
+      </w:r>
+      <w:proofErr w:type="spellEnd"/>
+      <w:r>
+        <w:t xml:space="preserve">, </w:t>
+      </w:r>
+      <w:r>
+        <w:rPr>
+          <w:b/>
+          <w:bCs/>
+        </w:rPr>
+        <w:t>int operator*()</w:t>
+      </w:r>
+      <w:r>
+        <w:t xml:space="preserve"> </w:t>
+      </w:r>
+      <w:proofErr w:type="spellStart"/>
+      <w:r>
+        <w:t>şeklinde</w:t>
+      </w:r>
+      <w:proofErr w:type="spellEnd"/>
+      <w:r>
+        <w:t xml:space="preserve"> </w:t>
+      </w:r>
+      <w:proofErr w:type="spellStart"/>
+      <w:r>
+        <w:t>yazılabilir</w:t>
+      </w:r>
+      <w:proofErr w:type="spellEnd"/>
+      <w:r>
+        <w:t xml:space="preserve"> </w:t>
+      </w:r>
+      <w:proofErr w:type="spellStart"/>
+      <w:r>
+        <w:t>fakat</w:t>
+      </w:r>
+      <w:proofErr w:type="spellEnd"/>
+      <w:r>
+        <w:t xml:space="preserve"> fundamental </w:t>
+      </w:r>
+      <w:proofErr w:type="spellStart"/>
+      <w:r>
+        <w:t>typesi</w:t>
+      </w:r>
+      <w:proofErr w:type="spellEnd"/>
+      <w:r>
+        <w:t xml:space="preserve"> int </w:t>
+      </w:r>
+      <w:proofErr w:type="spellStart"/>
+      <w:r>
+        <w:t>olmak</w:t>
+      </w:r>
+      <w:proofErr w:type="spellEnd"/>
+      <w:r>
+        <w:t xml:space="preserve"> </w:t>
+      </w:r>
+      <w:proofErr w:type="spellStart"/>
+      <w:r>
+        <w:t>zorunda</w:t>
+      </w:r>
+      <w:proofErr w:type="spellEnd"/>
+      <w:r>
+        <w:t xml:space="preserve"> </w:t>
+      </w:r>
+      <w:proofErr w:type="spellStart"/>
+      <w:r>
+        <w:t>değil</w:t>
+      </w:r>
+      <w:proofErr w:type="spellEnd"/>
+      <w:r>
+        <w:t xml:space="preserve">, </w:t>
+      </w:r>
+      <w:proofErr w:type="spellStart"/>
+      <w:r>
+        <w:t>classtaki</w:t>
+      </w:r>
+      <w:proofErr w:type="spellEnd"/>
+      <w:r>
+        <w:t xml:space="preserve"> </w:t>
+      </w:r>
+      <w:proofErr w:type="spellStart"/>
+      <w:r>
+        <w:t>dataya</w:t>
+      </w:r>
+      <w:proofErr w:type="spellEnd"/>
+      <w:r>
+        <w:t xml:space="preserve"> </w:t>
+      </w:r>
+      <w:proofErr w:type="spellStart"/>
+      <w:r>
+        <w:t>göre</w:t>
+      </w:r>
+      <w:proofErr w:type="spellEnd"/>
+      <w:r>
+        <w:t xml:space="preserve"> </w:t>
+      </w:r>
+      <w:proofErr w:type="spellStart"/>
+      <w:r>
+        <w:t>değişebilir</w:t>
+      </w:r>
+      <w:proofErr w:type="spellEnd"/>
+      <w:r>
+        <w:t xml:space="preserve">. Bu </w:t>
+      </w:r>
+      <w:proofErr w:type="gramStart"/>
+      <w:r>
+        <w:t>operator</w:t>
+      </w:r>
+      <w:proofErr w:type="gramEnd"/>
+      <w:r>
+        <w:t xml:space="preserve"> display </w:t>
+      </w:r>
+      <w:proofErr w:type="spellStart"/>
+      <w:r>
+        <w:t>fonksiyonunun</w:t>
+      </w:r>
+      <w:proofErr w:type="spellEnd"/>
+      <w:r>
+        <w:t xml:space="preserve"> </w:t>
+      </w:r>
+      <w:proofErr w:type="spellStart"/>
+      <w:r>
+        <w:t>farklı</w:t>
+      </w:r>
+      <w:proofErr w:type="spellEnd"/>
+      <w:r>
+        <w:t xml:space="preserve"> </w:t>
+      </w:r>
+      <w:proofErr w:type="spellStart"/>
+      <w:r>
+        <w:t>bir</w:t>
+      </w:r>
+      <w:proofErr w:type="spellEnd"/>
+      <w:r>
+        <w:t xml:space="preserve"> </w:t>
+      </w:r>
+      <w:proofErr w:type="spellStart"/>
+      <w:r>
+        <w:t>versiyonu</w:t>
+      </w:r>
+      <w:proofErr w:type="spellEnd"/>
+      <w:r>
+        <w:t xml:space="preserve"> </w:t>
+      </w:r>
+      <w:proofErr w:type="spellStart"/>
+      <w:r>
+        <w:t>gibi</w:t>
+      </w:r>
+      <w:proofErr w:type="spellEnd"/>
+      <w:r>
+        <w:t xml:space="preserve"> de </w:t>
+      </w:r>
+      <w:proofErr w:type="spellStart"/>
+      <w:r>
+        <w:t>düşünülebilir</w:t>
+      </w:r>
+      <w:proofErr w:type="spellEnd"/>
+      <w:r>
+        <w:t>.</w:t>
+      </w:r>
+    </w:p>
+    <w:p>
+      <w:pPr>
+        <w:ind w:left="720"/>
+      </w:pPr>
+      <w:r>
+        <w:rPr>
+          <w:color w:val="FF0000"/>
+        </w:rPr>
+        <w:t xml:space="preserve">Binary (*): </w:t>
+      </w:r>
+      <w:proofErr w:type="spellStart"/>
+      <w:r>
+        <w:t>çarpma</w:t>
+      </w:r>
+      <w:proofErr w:type="spellEnd"/>
+      <w:r>
+        <w:t xml:space="preserve"> </w:t>
+      </w:r>
+      <w:proofErr w:type="spellStart"/>
+      <w:r>
+        <w:t>işlemi</w:t>
+      </w:r>
+      <w:proofErr w:type="spellEnd"/>
+      <w:r>
+        <w:t xml:space="preserve">, </w:t>
+      </w:r>
+      <w:proofErr w:type="spellStart"/>
+      <w:r>
+        <w:t>classın</w:t>
+      </w:r>
+      <w:proofErr w:type="spellEnd"/>
+      <w:r>
+        <w:t xml:space="preserve"> </w:t>
+      </w:r>
+      <w:proofErr w:type="spellStart"/>
+      <w:r>
+        <w:t>dataları</w:t>
+      </w:r>
+      <w:proofErr w:type="spellEnd"/>
+      <w:r>
+        <w:t xml:space="preserve"> </w:t>
+      </w:r>
+      <w:proofErr w:type="spellStart"/>
+      <w:r>
+        <w:t>içinde</w:t>
+      </w:r>
+      <w:proofErr w:type="spellEnd"/>
+      <w:r>
+        <w:t xml:space="preserve"> </w:t>
+      </w:r>
+      <w:proofErr w:type="spellStart"/>
+      <w:r>
+        <w:t>çarpma</w:t>
+      </w:r>
+      <w:proofErr w:type="spellEnd"/>
+      <w:r>
+        <w:t xml:space="preserve"> </w:t>
+      </w:r>
+      <w:proofErr w:type="spellStart"/>
+      <w:r>
+        <w:t>işlemi</w:t>
+      </w:r>
+      <w:proofErr w:type="spellEnd"/>
+      <w:r>
+        <w:t xml:space="preserve"> </w:t>
+      </w:r>
+      <w:proofErr w:type="spellStart"/>
+      <w:r>
+        <w:t>yapar</w:t>
+      </w:r>
+      <w:proofErr w:type="spellEnd"/>
+      <w:r>
+        <w:t xml:space="preserve">.                                     </w:t>
+      </w:r>
+      <w:proofErr w:type="spellStart"/>
+      <w:r>
+        <w:rPr>
+          <w:b/>
+          <w:bCs/>
+        </w:rPr>
+        <w:t>myClass</w:t>
+      </w:r>
+      <w:proofErr w:type="spellEnd"/>
+      <w:r>
+        <w:rPr>
+          <w:b/>
+          <w:bCs/>
+        </w:rPr>
+        <w:t xml:space="preserve"> operator*(const </w:t>
+      </w:r>
+      <w:proofErr w:type="spellStart"/>
+      <w:r>
+        <w:rPr>
+          <w:b/>
+          <w:bCs/>
+        </w:rPr>
+        <w:t>myClass</w:t>
+      </w:r>
+      <w:proofErr w:type="spellEnd"/>
+      <w:r>
+        <w:rPr>
+          <w:b/>
+          <w:bCs/>
+        </w:rPr>
+        <w:t>&amp; obj)</w:t>
+      </w:r>
+      <w:r>
+        <w:t xml:space="preserve"> </w:t>
+      </w:r>
+      <w:proofErr w:type="spellStart"/>
+      <w:r>
+        <w:t>şeklinde</w:t>
+      </w:r>
+      <w:proofErr w:type="spellEnd"/>
+      <w:r>
+        <w:t xml:space="preserve"> </w:t>
+      </w:r>
+      <w:proofErr w:type="spellStart"/>
+      <w:r>
+        <w:t>yazılabilir</w:t>
+      </w:r>
+      <w:proofErr w:type="spellEnd"/>
+      <w:r>
+        <w:t>.</w:t>
+      </w:r>
+    </w:p>
+    <w:p>
+      <w:pPr>
+        <w:ind w:left="720"/>
+      </w:pPr>
+      <w:r>
+        <w:rPr>
+          <w:color w:val="00B0F0"/>
+        </w:rPr>
+        <w:t xml:space="preserve">Unary (+): </w:t>
+      </w:r>
+      <w:proofErr w:type="spellStart"/>
+      <w:r>
+        <w:t>değer</w:t>
+      </w:r>
+      <w:proofErr w:type="spellEnd"/>
+      <w:r>
+        <w:t xml:space="preserve"> </w:t>
+      </w:r>
+      <w:proofErr w:type="spellStart"/>
+      <w:r>
+        <w:t>neyse</w:t>
+      </w:r>
+      <w:proofErr w:type="spellEnd"/>
+      <w:r>
+        <w:t xml:space="preserve"> </w:t>
+      </w:r>
+      <w:proofErr w:type="spellStart"/>
+      <w:r>
+        <w:t>aynen</w:t>
+      </w:r>
+      <w:proofErr w:type="spellEnd"/>
+      <w:r>
+        <w:t xml:space="preserve"> döner, </w:t>
+      </w:r>
+      <w:proofErr w:type="spellStart"/>
+      <w:r>
+        <w:t>bir</w:t>
+      </w:r>
+      <w:proofErr w:type="spellEnd"/>
+      <w:r>
+        <w:t xml:space="preserve"> </w:t>
+      </w:r>
+      <w:proofErr w:type="spellStart"/>
+      <w:r>
+        <w:t>işlem</w:t>
+      </w:r>
+      <w:proofErr w:type="spellEnd"/>
+      <w:r>
+        <w:t xml:space="preserve"> </w:t>
+      </w:r>
+      <w:proofErr w:type="spellStart"/>
+      <w:r>
+        <w:t>yapmaz</w:t>
+      </w:r>
+      <w:proofErr w:type="spellEnd"/>
+      <w:r>
+        <w:t xml:space="preserve">. </w:t>
+      </w:r>
+      <w:proofErr w:type="spellStart"/>
+      <w:r>
+        <w:rPr>
+          <w:b/>
+          <w:bCs/>
+        </w:rPr>
+        <w:t>myClass</w:t>
+      </w:r>
+      <w:proofErr w:type="spellEnd"/>
+      <w:r>
+        <w:rPr>
+          <w:b/>
+          <w:bCs/>
+        </w:rPr>
+        <w:t xml:space="preserve"> operator</w:t>
+      </w:r>
+      <w:proofErr w:type="gramStart"/>
+      <w:r>
+        <w:rPr>
+          <w:b/>
+          <w:bCs/>
+        </w:rPr>
+        <w:t>+(</w:t>
+      </w:r>
+      <w:proofErr w:type="gramEnd"/>
+      <w:r>
+        <w:rPr>
+          <w:b/>
+          <w:bCs/>
+        </w:rPr>
+        <w:t>)</w:t>
+      </w:r>
+      <w:r>
+        <w:t xml:space="preserve"> </w:t>
+      </w:r>
+      <w:proofErr w:type="spellStart"/>
+      <w:r>
+        <w:t>şeklinde</w:t>
+      </w:r>
+      <w:proofErr w:type="spellEnd"/>
+      <w:r>
+        <w:t xml:space="preserve"> </w:t>
+      </w:r>
+      <w:proofErr w:type="spellStart"/>
+      <w:r>
+        <w:t>yazılabilir</w:t>
+      </w:r>
+      <w:proofErr w:type="spellEnd"/>
+      <w:r>
+        <w:t>. (</w:t>
+      </w:r>
+      <w:proofErr w:type="spellStart"/>
+      <w:proofErr w:type="gramStart"/>
+      <w:r>
+        <w:t>implementasyonunda</w:t>
+      </w:r>
+      <w:proofErr w:type="spellEnd"/>
+      <w:proofErr w:type="gramEnd"/>
+      <w:r>
+        <w:t xml:space="preserve"> </w:t>
+      </w:r>
+      <w:proofErr w:type="spellStart"/>
+      <w:r>
+        <w:t>sadece</w:t>
+      </w:r>
+      <w:proofErr w:type="spellEnd"/>
+      <w:r>
+        <w:t xml:space="preserve"> </w:t>
+      </w:r>
+      <w:r>
+        <w:rPr>
+          <w:b/>
+          <w:bCs/>
+        </w:rPr>
+        <w:t>return *this;</w:t>
+      </w:r>
+      <w:r>
+        <w:t xml:space="preserve"> </w:t>
+      </w:r>
+      <w:proofErr w:type="spellStart"/>
+      <w:r>
+        <w:t>yazıyor</w:t>
+      </w:r>
+      <w:proofErr w:type="spellEnd"/>
+      <w:r>
+        <w:t>.)</w:t>
+      </w:r>
+    </w:p>
+    <w:p>
+      <w:pPr>
+        <w:ind w:left="720"/>
+      </w:pPr>
+      <w:r>
+        <w:rPr>
+          <w:color w:val="FF0000"/>
+        </w:rPr>
+        <w:t xml:space="preserve">Binary (+): </w:t>
+      </w:r>
+      <w:r>
+        <w:t xml:space="preserve">normal </w:t>
+      </w:r>
+      <w:proofErr w:type="spellStart"/>
+      <w:r>
+        <w:t>toplama</w:t>
+      </w:r>
+      <w:proofErr w:type="spellEnd"/>
+      <w:r>
+        <w:t xml:space="preserve"> </w:t>
+      </w:r>
+      <w:proofErr w:type="spellStart"/>
+      <w:r>
+        <w:t>işlemi</w:t>
+      </w:r>
+      <w:proofErr w:type="spellEnd"/>
+      <w:r>
+        <w:t>.</w:t>
+      </w:r>
+    </w:p>
+    <w:p>
+      <w:pPr>
+        <w:ind w:left="720"/>
+      </w:pPr>
+      <w:r>
+        <w:rPr>
+          <w:color w:val="00B0F0"/>
+        </w:rPr>
+        <w:t xml:space="preserve">Unary (-): </w:t>
+      </w:r>
+      <w:proofErr w:type="spellStart"/>
+      <w:r>
+        <w:t>girilen</w:t>
+      </w:r>
+      <w:proofErr w:type="spellEnd"/>
+      <w:r>
+        <w:t xml:space="preserve"> </w:t>
+      </w:r>
+      <w:proofErr w:type="spellStart"/>
+      <w:r>
+        <w:t>değer</w:t>
+      </w:r>
+      <w:proofErr w:type="spellEnd"/>
+      <w:r>
+        <w:t xml:space="preserve"> </w:t>
+      </w:r>
+      <w:proofErr w:type="spellStart"/>
+      <w:r>
+        <w:t>neyse</w:t>
+      </w:r>
+      <w:proofErr w:type="spellEnd"/>
+      <w:r>
+        <w:t xml:space="preserve"> </w:t>
+      </w:r>
+      <w:proofErr w:type="spellStart"/>
+      <w:r>
+        <w:t>negatife</w:t>
+      </w:r>
+      <w:proofErr w:type="spellEnd"/>
+      <w:r>
+        <w:t xml:space="preserve"> </w:t>
+      </w:r>
+      <w:proofErr w:type="spellStart"/>
+      <w:r>
+        <w:t>döndürür</w:t>
+      </w:r>
+      <w:proofErr w:type="spellEnd"/>
+      <w:r>
+        <w:rPr>
+          <w:b/>
+          <w:bCs/>
+        </w:rPr>
+        <w:t xml:space="preserve">. </w:t>
+      </w:r>
+      <w:proofErr w:type="spellStart"/>
+      <w:r>
+        <w:rPr>
+          <w:b/>
+          <w:bCs/>
+        </w:rPr>
+        <w:t>myClass</w:t>
+      </w:r>
+      <w:proofErr w:type="spellEnd"/>
+      <w:r>
+        <w:rPr>
+          <w:b/>
+          <w:bCs/>
+        </w:rPr>
+        <w:t xml:space="preserve"> operator</w:t>
+      </w:r>
+      <w:proofErr w:type="gramStart"/>
+      <w:r>
+        <w:rPr>
+          <w:b/>
+          <w:bCs/>
+        </w:rPr>
+        <w:t>-(</w:t>
+      </w:r>
+      <w:proofErr w:type="gramEnd"/>
+      <w:r>
+        <w:rPr>
+          <w:b/>
+          <w:bCs/>
+        </w:rPr>
+        <w:t>)</w:t>
+      </w:r>
+      <w:r>
+        <w:t xml:space="preserve"> </w:t>
+      </w:r>
+      <w:proofErr w:type="spellStart"/>
+      <w:r>
+        <w:t>şeklinde</w:t>
+      </w:r>
+      <w:proofErr w:type="spellEnd"/>
+      <w:r>
+        <w:t xml:space="preserve"> </w:t>
+      </w:r>
+      <w:proofErr w:type="spellStart"/>
+      <w:r>
+        <w:t>yazılır</w:t>
+      </w:r>
+      <w:proofErr w:type="spellEnd"/>
+      <w:r>
+        <w:t xml:space="preserve">. </w:t>
+      </w:r>
+      <w:proofErr w:type="spellStart"/>
+      <w:r>
+        <w:t>Implementationunda</w:t>
+      </w:r>
+      <w:proofErr w:type="spellEnd"/>
+      <w:r>
+        <w:t xml:space="preserve"> </w:t>
+      </w:r>
+      <w:r>
+        <w:rPr>
+          <w:b/>
+          <w:bCs/>
+        </w:rPr>
+        <w:t xml:space="preserve">return </w:t>
+      </w:r>
+      <w:proofErr w:type="spellStart"/>
+      <w:r>
+        <w:rPr>
+          <w:b/>
+          <w:bCs/>
+        </w:rPr>
+        <w:t>myClass</w:t>
+      </w:r>
+      <w:proofErr w:type="spellEnd"/>
+      <w:r>
+        <w:rPr>
+          <w:b/>
+          <w:bCs/>
+        </w:rPr>
+        <w:t>(-value);</w:t>
+      </w:r>
+      <w:r>
+        <w:t xml:space="preserve"> </w:t>
+      </w:r>
+      <w:proofErr w:type="spellStart"/>
+      <w:r>
+        <w:t>yazar</w:t>
+      </w:r>
+      <w:proofErr w:type="spellEnd"/>
+      <w:r>
+        <w:t>.</w:t>
+      </w:r>
+    </w:p>
+    <w:p>
+      <w:pPr>
+        <w:ind w:left="720"/>
+      </w:pPr>
+      <w:r>
+        <w:rPr>
+          <w:color w:val="FF0000"/>
+        </w:rPr>
+        <w:t xml:space="preserve">Binary (+): </w:t>
+      </w:r>
+      <w:r>
+        <w:t xml:space="preserve">normal </w:t>
+      </w:r>
+      <w:proofErr w:type="spellStart"/>
+      <w:r>
+        <w:t>çıkarma</w:t>
+      </w:r>
+      <w:proofErr w:type="spellEnd"/>
+      <w:r>
+        <w:t xml:space="preserve"> </w:t>
+      </w:r>
+      <w:proofErr w:type="spellStart"/>
+      <w:r>
+        <w:t>işlemi</w:t>
+      </w:r>
+      <w:proofErr w:type="spellEnd"/>
+      <w:r>
+        <w:t>.</w:t>
+      </w:r>
+    </w:p>
+    <w:p>
       <w:r>
         <w:t>**********************************************************************************</w:t>
       </w:r>
     </w:p>
+    <w:p>
+      <w:pPr>
+        <w:ind w:left="720"/>
+      </w:pPr>
+    </w:p>
+    <w:p>
+      <w:pPr>
+        <w:ind w:left="720"/>
+      </w:pPr>
+    </w:p>
+    <w:p>
+      <w:pPr>
+        <w:ind w:left="720"/>
+      </w:pPr>
+    </w:p>
+    <w:p>
+      <w:pPr>
+        <w:ind w:left="720"/>
+      </w:pPr>
+    </w:p>
+    <w:p>
+      <w:r>
+        <w:lastRenderedPageBreak/>
+        <w:t>a</w:t>
+      </w:r>
+    </w:p>
+    <w:p>
+      <w:pPr>
+        <w:ind w:left="720"/>
+      </w:pPr>
+    </w:p>
+    <w:p>
+      <w:pPr>
+        <w:ind w:left="720"/>
+      </w:pPr>
+    </w:p>
+    <w:p>
+      <w:r>
+        <w:tab/>
+      </w:r>
+    </w:p>
+    <w:p>
+      <w:r>
+        <w:tab/>
+      </w:r>
+    </w:p>
+    <w:p/>
     <w:sectPr>
       <w:pgSz w:w="12240" w:h="15840"/>
       <w:pgMar w:top="1417" w:right="1417" w:bottom="1417" w:left="1417" w:header="708" w:footer="708" w:gutter="0"/>
@@ -2317,6 +4278,36 @@
       <w:spacing w:val="5"/>
     </w:rPr>
   </w:style>
+  <w:style w:type="paragraph" w:styleId="HTMLncedenBiimlendirilmi">
+    <w:name w:val="HTML Preformatted"/>
+    <w:basedOn w:val="Normal"/>
+    <w:link w:val="HTMLncedenBiimlendirilmiChar"/>
+    <w:uiPriority w:val="99"/>
+    <w:semiHidden/>
+    <w:unhideWhenUsed/>
+    <w:rsid w:val="00D55948"/>
+    <w:pPr>
+      <w:spacing w:after="0" w:line="240" w:lineRule="auto"/>
+    </w:pPr>
+    <w:rPr>
+      <w:rFonts w:ascii="Consolas" w:hAnsi="Consolas"/>
+      <w:sz w:val="20"/>
+      <w:szCs w:val="20"/>
+    </w:rPr>
+  </w:style>
+  <w:style w:type="character" w:customStyle="1" w:styleId="HTMLncedenBiimlendirilmiChar">
+    <w:name w:val="HTML Önceden Biçimlendirilmiş Char"/>
+    <w:basedOn w:val="VarsaylanParagrafYazTipi"/>
+    <w:link w:val="HTMLncedenBiimlendirilmi"/>
+    <w:uiPriority w:val="99"/>
+    <w:semiHidden/>
+    <w:rsid w:val="00D55948"/>
+    <w:rPr>
+      <w:rFonts w:ascii="Consolas" w:hAnsi="Consolas"/>
+      <w:sz w:val="20"/>
+      <w:szCs w:val="20"/>
+    </w:rPr>
+  </w:style>
 </w:styles>
 </file>
 

</xml_diff>

<commit_message>
add: 23.00 - 00.00 arasında yaptıklarım
<, >, << ve >> operatörlerinin overloadlanması üzerine çalıştım
</commit_message>
<xml_diff>
--- a/mainPCcalisma/operator overloading word dosyası.docx
+++ b/mainPCcalisma/operator overloading word dosyası.docx
@@ -1601,11 +1601,19 @@
         <w:t>int, string)</w:t>
       </w:r>
       <w:r>
-        <w:t xml:space="preserve"> ile kull</w:t>
-      </w:r>
-      <w:proofErr w:type="spellStart"/>
-      <w:r>
-        <w:t>anıcı</w:t>
+        <w:t xml:space="preserve"> </w:t>
+      </w:r>
+      <w:proofErr w:type="spellStart"/>
+      <w:r>
+        <w:t>ile</w:t>
+      </w:r>
+      <w:proofErr w:type="spellEnd"/>
+      <w:r>
+        <w:t xml:space="preserve"> </w:t>
+      </w:r>
+      <w:proofErr w:type="spellStart"/>
+      <w:r>
+        <w:t>kullanıcı</w:t>
       </w:r>
       <w:proofErr w:type="spellEnd"/>
       <w:r>
@@ -1892,11 +1900,11 @@
       </w:r>
       <w:proofErr w:type="spellEnd"/>
       <w:r>
-        <w:t xml:space="preserve"> operatör</w:t>
-      </w:r>
-      <w:proofErr w:type="spellStart"/>
-      <w:r>
-        <w:t>ler</w:t>
+        <w:t xml:space="preserve"> </w:t>
+      </w:r>
+      <w:proofErr w:type="spellStart"/>
+      <w:r>
+        <w:t>operatörler</w:t>
       </w:r>
       <w:proofErr w:type="spellEnd"/>
       <w:r>
@@ -2268,8 +2276,9 @@
           <w:iCs/>
           <w:color w:val="00B050"/>
         </w:rPr>
-        <w:t xml:space="preserve"> </w:t>
-      </w:r>
+        <w:t xml:space="preserve"> – </w:t>
+      </w:r>
+      <w:proofErr w:type="spellStart"/>
       <w:r>
         <w:rPr>
           <w:b/>
@@ -2278,38 +2287,7 @@
           <w:iCs/>
           <w:color w:val="00B050"/>
         </w:rPr>
-        <w:t>–</w:t>
-      </w:r>
-      <w:r>
-        <w:rPr>
-          <w:b/>
-          <w:bCs/>
-          <w:i/>
-          <w:iCs/>
-          <w:color w:val="00B050"/>
-        </w:rPr>
-        <w:t xml:space="preserve"> </w:t>
-      </w:r>
-      <w:proofErr w:type="spellStart"/>
-      <w:r>
-        <w:rPr>
-          <w:b/>
-          <w:bCs/>
-          <w:i/>
-          <w:iCs/>
-          <w:color w:val="00B050"/>
-        </w:rPr>
-        <w:t>operatörleri</w:t>
-      </w:r>
-      <w:r>
-        <w:rPr>
-          <w:b/>
-          <w:bCs/>
-          <w:i/>
-          <w:iCs/>
-          <w:color w:val="00B050"/>
-        </w:rPr>
-        <w:t>nin</w:t>
+        <w:t>operatörlerinin</w:t>
       </w:r>
       <w:proofErr w:type="spellEnd"/>
       <w:r>
@@ -2448,6 +2426,7 @@
         <w:rPr>
           <w:b/>
           <w:bCs/>
+          <w:color w:val="153D63" w:themeColor="text2" w:themeTint="E6"/>
         </w:rPr>
         <w:t>myClass</w:t>
       </w:r>
@@ -2456,6 +2435,7 @@
         <w:rPr>
           <w:b/>
           <w:bCs/>
+          <w:color w:val="153D63" w:themeColor="text2" w:themeTint="E6"/>
         </w:rPr>
         <w:t>* operator</w:t>
       </w:r>
@@ -2464,6 +2444,7 @@
         <w:rPr>
           <w:b/>
           <w:bCs/>
+          <w:color w:val="153D63" w:themeColor="text2" w:themeTint="E6"/>
         </w:rPr>
         <w:t>&amp;(</w:t>
       </w:r>
@@ -2472,10 +2453,14 @@
         <w:rPr>
           <w:b/>
           <w:bCs/>
+          <w:color w:val="153D63" w:themeColor="text2" w:themeTint="E6"/>
         </w:rPr>
         <w:t>)</w:t>
       </w:r>
       <w:r>
+        <w:rPr>
+          <w:color w:val="153D63" w:themeColor="text2" w:themeTint="E6"/>
+        </w:rPr>
         <w:t xml:space="preserve"> </w:t>
       </w:r>
       <w:proofErr w:type="spellStart"/>
@@ -2541,16 +2526,23 @@
       </w:r>
       <w:proofErr w:type="spellEnd"/>
       <w:r>
+        <w:rPr>
+          <w:color w:val="153D63" w:themeColor="text2" w:themeTint="E6"/>
+        </w:rPr>
         <w:t xml:space="preserve">, </w:t>
       </w:r>
       <w:r>
         <w:rPr>
           <w:b/>
           <w:bCs/>
+          <w:color w:val="153D63" w:themeColor="text2" w:themeTint="E6"/>
         </w:rPr>
         <w:t>int operator*()</w:t>
       </w:r>
       <w:r>
+        <w:rPr>
+          <w:color w:val="153D63" w:themeColor="text2" w:themeTint="E6"/>
+        </w:rPr>
         <w:t xml:space="preserve"> </w:t>
       </w:r>
       <w:proofErr w:type="spellStart"/>
@@ -2777,6 +2769,7 @@
         <w:rPr>
           <w:b/>
           <w:bCs/>
+          <w:color w:val="153D63" w:themeColor="text2" w:themeTint="E6"/>
         </w:rPr>
         <w:t>myClass</w:t>
       </w:r>
@@ -2785,6 +2778,7 @@
         <w:rPr>
           <w:b/>
           <w:bCs/>
+          <w:color w:val="153D63" w:themeColor="text2" w:themeTint="E6"/>
         </w:rPr>
         <w:t xml:space="preserve"> operator*(const </w:t>
       </w:r>
@@ -2793,6 +2787,7 @@
         <w:rPr>
           <w:b/>
           <w:bCs/>
+          <w:color w:val="153D63" w:themeColor="text2" w:themeTint="E6"/>
         </w:rPr>
         <w:t>myClass</w:t>
       </w:r>
@@ -2801,10 +2796,14 @@
         <w:rPr>
           <w:b/>
           <w:bCs/>
+          <w:color w:val="153D63" w:themeColor="text2" w:themeTint="E6"/>
         </w:rPr>
         <w:t>&amp; obj)</w:t>
       </w:r>
       <w:r>
+        <w:rPr>
+          <w:color w:val="153D63" w:themeColor="text2" w:themeTint="E6"/>
+        </w:rPr>
         <w:t xml:space="preserve"> </w:t>
       </w:r>
       <w:proofErr w:type="spellStart"/>
@@ -2887,6 +2886,7 @@
         <w:rPr>
           <w:b/>
           <w:bCs/>
+          <w:color w:val="153D63" w:themeColor="text2" w:themeTint="E6"/>
         </w:rPr>
         <w:t>myClass</w:t>
       </w:r>
@@ -2895,6 +2895,7 @@
         <w:rPr>
           <w:b/>
           <w:bCs/>
+          <w:color w:val="153D63" w:themeColor="text2" w:themeTint="E6"/>
         </w:rPr>
         <w:t xml:space="preserve"> operator</w:t>
       </w:r>
@@ -2903,6 +2904,7 @@
         <w:rPr>
           <w:b/>
           <w:bCs/>
+          <w:color w:val="153D63" w:themeColor="text2" w:themeTint="E6"/>
         </w:rPr>
         <w:t>+(</w:t>
       </w:r>
@@ -2911,10 +2913,14 @@
         <w:rPr>
           <w:b/>
           <w:bCs/>
+          <w:color w:val="153D63" w:themeColor="text2" w:themeTint="E6"/>
         </w:rPr>
         <w:t>)</w:t>
       </w:r>
       <w:r>
+        <w:rPr>
+          <w:color w:val="153D63" w:themeColor="text2" w:themeTint="E6"/>
+        </w:rPr>
         <w:t xml:space="preserve"> </w:t>
       </w:r>
       <w:proofErr w:type="spellStart"/>
@@ -3059,6 +3065,7 @@
         <w:rPr>
           <w:b/>
           <w:bCs/>
+          <w:color w:val="153D63" w:themeColor="text2" w:themeTint="E6"/>
         </w:rPr>
         <w:t>myClass</w:t>
       </w:r>
@@ -3067,6 +3074,7 @@
         <w:rPr>
           <w:b/>
           <w:bCs/>
+          <w:color w:val="153D63" w:themeColor="text2" w:themeTint="E6"/>
         </w:rPr>
         <w:t xml:space="preserve"> operator</w:t>
       </w:r>
@@ -3075,6 +3083,7 @@
         <w:rPr>
           <w:b/>
           <w:bCs/>
+          <w:color w:val="153D63" w:themeColor="text2" w:themeTint="E6"/>
         </w:rPr>
         <w:t>-(</w:t>
       </w:r>
@@ -3083,10 +3092,14 @@
         <w:rPr>
           <w:b/>
           <w:bCs/>
+          <w:color w:val="153D63" w:themeColor="text2" w:themeTint="E6"/>
         </w:rPr>
         <w:t>)</w:t>
       </w:r>
       <w:r>
+        <w:rPr>
+          <w:color w:val="153D63" w:themeColor="text2" w:themeTint="E6"/>
+        </w:rPr>
         <w:t xml:space="preserve"> </w:t>
       </w:r>
       <w:proofErr w:type="spellStart"/>
@@ -3206,14 +3219,2690 @@
     <w:p>
       <w:r>
         <w:lastRenderedPageBreak/>
-        <w:t>a</w:t>
+        <w:t>**********************************************************************************</w:t>
+      </w:r>
+    </w:p>
+    <w:p>
+      <w:pPr>
+        <w:rPr>
+          <w:color w:val="E97132" w:themeColor="accent2"/>
+        </w:rPr>
+      </w:pPr>
+      <w:r>
+        <w:rPr>
+          <w:color w:val="E97132" w:themeColor="accent2"/>
+        </w:rPr>
+        <w:t>Saat 22.00-23.00</w:t>
+      </w:r>
+    </w:p>
+    <w:p>
+      <w:pPr>
+        <w:rPr>
+          <w:b/>
+          <w:bCs/>
+        </w:rPr>
+      </w:pPr>
+      <w:r>
+        <w:rPr>
+          <w:b/>
+          <w:bCs/>
+        </w:rPr>
+        <w:t>-</w:t>
+      </w:r>
+      <w:proofErr w:type="gramStart"/>
+      <w:r>
+        <w:rPr>
+          <w:b/>
+          <w:bCs/>
+        </w:rPr>
+        <w:t>&gt;  Member</w:t>
+      </w:r>
+      <w:proofErr w:type="gramEnd"/>
+      <w:r>
+        <w:rPr>
+          <w:b/>
+          <w:bCs/>
+        </w:rPr>
+        <w:t xml:space="preserve"> Function</w:t>
+      </w:r>
+      <w:r>
+        <w:rPr>
+          <w:b/>
+          <w:bCs/>
+        </w:rPr>
+        <w:t xml:space="preserve"> Olarak</w:t>
+      </w:r>
+      <w:r>
+        <w:rPr>
+          <w:b/>
+          <w:bCs/>
+        </w:rPr>
+        <w:t xml:space="preserve"> </w:t>
+      </w:r>
+      <w:proofErr w:type="spellStart"/>
+      <w:r>
+        <w:rPr>
+          <w:b/>
+          <w:bCs/>
+        </w:rPr>
+        <w:t>Overloadlanan</w:t>
+      </w:r>
+      <w:proofErr w:type="spellEnd"/>
+      <w:r>
+        <w:rPr>
+          <w:b/>
+          <w:bCs/>
+        </w:rPr>
+        <w:t xml:space="preserve"> Binary </w:t>
+      </w:r>
+      <w:proofErr w:type="spellStart"/>
+      <w:r>
+        <w:rPr>
+          <w:b/>
+          <w:bCs/>
+        </w:rPr>
+        <w:t>Operatörler</w:t>
+      </w:r>
+      <w:proofErr w:type="spellEnd"/>
+      <w:r>
+        <w:rPr>
+          <w:b/>
+          <w:bCs/>
+        </w:rPr>
+        <w:t>:</w:t>
+      </w:r>
+    </w:p>
+    <w:p>
+      <w:pPr>
+        <w:ind w:firstLine="720"/>
+      </w:pPr>
+      <w:r>
+        <w:t>Bir String</w:t>
+      </w:r>
+      <w:r>
+        <w:t xml:space="preserve"> </w:t>
+      </w:r>
+      <w:r>
+        <w:rPr>
+          <w:b/>
+          <w:bCs/>
+          <w:u w:val="single"/>
+        </w:rPr>
+        <w:t>(</w:t>
+      </w:r>
+      <w:proofErr w:type="spellStart"/>
+      <w:r>
+        <w:rPr>
+          <w:b/>
+          <w:bCs/>
+          <w:u w:val="single"/>
+        </w:rPr>
+        <w:t>kullanıcı</w:t>
+      </w:r>
+      <w:proofErr w:type="spellEnd"/>
+      <w:r>
+        <w:rPr>
+          <w:b/>
+          <w:bCs/>
+          <w:u w:val="single"/>
+        </w:rPr>
+        <w:t xml:space="preserve"> </w:t>
+      </w:r>
+      <w:proofErr w:type="spellStart"/>
+      <w:r>
+        <w:rPr>
+          <w:b/>
+          <w:bCs/>
+          <w:u w:val="single"/>
+        </w:rPr>
+        <w:t>tarafından</w:t>
+      </w:r>
+      <w:proofErr w:type="spellEnd"/>
+      <w:r>
+        <w:rPr>
+          <w:b/>
+          <w:bCs/>
+          <w:u w:val="single"/>
+        </w:rPr>
+        <w:t xml:space="preserve"> </w:t>
+      </w:r>
+      <w:proofErr w:type="spellStart"/>
+      <w:r>
+        <w:rPr>
+          <w:b/>
+          <w:bCs/>
+          <w:u w:val="single"/>
+        </w:rPr>
+        <w:t>oluşturulmuş</w:t>
+      </w:r>
+      <w:proofErr w:type="spellEnd"/>
+      <w:r>
+        <w:rPr>
+          <w:b/>
+          <w:bCs/>
+          <w:u w:val="single"/>
+        </w:rPr>
+        <w:t xml:space="preserve"> </w:t>
+      </w:r>
+      <w:proofErr w:type="spellStart"/>
+      <w:r>
+        <w:rPr>
+          <w:b/>
+          <w:bCs/>
+          <w:u w:val="single"/>
+        </w:rPr>
+        <w:t>bir</w:t>
+      </w:r>
+      <w:proofErr w:type="spellEnd"/>
+      <w:r>
+        <w:rPr>
+          <w:b/>
+          <w:bCs/>
+          <w:u w:val="single"/>
+        </w:rPr>
+        <w:t xml:space="preserve"> class)</w:t>
+      </w:r>
+      <w:r>
+        <w:t xml:space="preserve"> </w:t>
+      </w:r>
+      <w:proofErr w:type="spellStart"/>
+      <w:r>
+        <w:t>classı</w:t>
+      </w:r>
+      <w:proofErr w:type="spellEnd"/>
+      <w:r>
+        <w:t xml:space="preserve"> </w:t>
+      </w:r>
+      <w:proofErr w:type="spellStart"/>
+      <w:r>
+        <w:t>tanımladığınızı</w:t>
+      </w:r>
+      <w:proofErr w:type="spellEnd"/>
+      <w:r>
+        <w:t xml:space="preserve"> </w:t>
+      </w:r>
+      <w:proofErr w:type="spellStart"/>
+      <w:r>
+        <w:t>ve</w:t>
+      </w:r>
+      <w:proofErr w:type="spellEnd"/>
+      <w:r>
+        <w:t xml:space="preserve"> </w:t>
+      </w:r>
+      <w:proofErr w:type="spellStart"/>
+      <w:r>
+        <w:t>iki</w:t>
+      </w:r>
+      <w:proofErr w:type="spellEnd"/>
+      <w:r>
+        <w:t xml:space="preserve"> String </w:t>
+      </w:r>
+      <w:proofErr w:type="spellStart"/>
+      <w:r>
+        <w:t>nesnesini</w:t>
+      </w:r>
+      <w:proofErr w:type="spellEnd"/>
+      <w:r>
+        <w:t xml:space="preserve"> &lt; </w:t>
+      </w:r>
+      <w:proofErr w:type="spellStart"/>
+      <w:r>
+        <w:t>operatörü</w:t>
+      </w:r>
+      <w:proofErr w:type="spellEnd"/>
+      <w:r>
+        <w:t xml:space="preserve"> </w:t>
+      </w:r>
+      <w:proofErr w:type="spellStart"/>
+      <w:r>
+        <w:t>ile</w:t>
+      </w:r>
+      <w:proofErr w:type="spellEnd"/>
+      <w:r>
+        <w:t xml:space="preserve"> </w:t>
+      </w:r>
+      <w:proofErr w:type="spellStart"/>
+      <w:r>
+        <w:t>karşılaştırmak</w:t>
+      </w:r>
+      <w:proofErr w:type="spellEnd"/>
+      <w:r>
+        <w:t xml:space="preserve"> </w:t>
+      </w:r>
+      <w:proofErr w:type="spellStart"/>
+      <w:r>
+        <w:t>istediğinizi</w:t>
+      </w:r>
+      <w:proofErr w:type="spellEnd"/>
+      <w:r>
+        <w:t xml:space="preserve"> </w:t>
+      </w:r>
+      <w:proofErr w:type="spellStart"/>
+      <w:r>
+        <w:t>düşünün</w:t>
+      </w:r>
+      <w:proofErr w:type="spellEnd"/>
+      <w:r>
+        <w:t xml:space="preserve">. &lt; </w:t>
+      </w:r>
+      <w:proofErr w:type="spellStart"/>
+      <w:r>
+        <w:t>operatörünü</w:t>
+      </w:r>
+      <w:proofErr w:type="spellEnd"/>
+      <w:r>
+        <w:t xml:space="preserve">, String </w:t>
+      </w:r>
+      <w:proofErr w:type="spellStart"/>
+      <w:r>
+        <w:t>sınıfı</w:t>
+      </w:r>
+      <w:proofErr w:type="spellEnd"/>
+      <w:r>
+        <w:t xml:space="preserve"> </w:t>
+      </w:r>
+      <w:proofErr w:type="spellStart"/>
+      <w:r>
+        <w:t>içinde</w:t>
+      </w:r>
+      <w:proofErr w:type="spellEnd"/>
+      <w:r>
+        <w:t xml:space="preserve"> </w:t>
+      </w:r>
+      <w:proofErr w:type="spellStart"/>
+      <w:r>
+        <w:t>bir</w:t>
+      </w:r>
+      <w:proofErr w:type="spellEnd"/>
+      <w:r>
+        <w:t xml:space="preserve"> </w:t>
+      </w:r>
+      <w:r>
+        <w:t>member</w:t>
+      </w:r>
+      <w:r>
+        <w:t xml:space="preserve"> </w:t>
+      </w:r>
+      <w:proofErr w:type="spellStart"/>
+      <w:r>
+        <w:t>fonksiyon</w:t>
+      </w:r>
+      <w:proofErr w:type="spellEnd"/>
+      <w:r>
+        <w:t xml:space="preserve"> </w:t>
+      </w:r>
+      <w:proofErr w:type="spellStart"/>
+      <w:r>
+        <w:t>olarak</w:t>
+      </w:r>
+      <w:proofErr w:type="spellEnd"/>
+      <w:r>
+        <w:t xml:space="preserve"> </w:t>
+      </w:r>
+      <w:proofErr w:type="spellStart"/>
+      <w:r>
+        <w:t>overloadladığınızda</w:t>
+      </w:r>
+      <w:proofErr w:type="spellEnd"/>
+      <w:r>
+        <w:t xml:space="preserve">, y &lt; z </w:t>
+      </w:r>
+      <w:proofErr w:type="spellStart"/>
+      <w:r>
+        <w:t>ifadesi</w:t>
+      </w:r>
+      <w:proofErr w:type="spellEnd"/>
+      <w:r>
+        <w:t xml:space="preserve">, </w:t>
+      </w:r>
+      <w:proofErr w:type="spellStart"/>
+      <w:r>
+        <w:t>aslında</w:t>
+      </w:r>
+      <w:proofErr w:type="spellEnd"/>
+      <w:r>
+        <w:t xml:space="preserve"> </w:t>
+      </w:r>
+      <w:proofErr w:type="spellStart"/>
+      <w:proofErr w:type="gramStart"/>
+      <w:r>
+        <w:t>y.operator</w:t>
+      </w:r>
+      <w:proofErr w:type="spellEnd"/>
+      <w:proofErr w:type="gramEnd"/>
+      <w:r>
+        <w:t xml:space="preserve">&lt;(z) </w:t>
+      </w:r>
+      <w:proofErr w:type="spellStart"/>
+      <w:r>
+        <w:t>olarak</w:t>
+      </w:r>
+      <w:proofErr w:type="spellEnd"/>
+      <w:r>
+        <w:t xml:space="preserve"> </w:t>
+      </w:r>
+      <w:proofErr w:type="spellStart"/>
+      <w:r>
+        <w:t>değerlendirilir</w:t>
+      </w:r>
+      <w:proofErr w:type="spellEnd"/>
+      <w:r>
+        <w:t xml:space="preserve">. Yani sol operand (y) String </w:t>
+      </w:r>
+      <w:proofErr w:type="spellStart"/>
+      <w:r>
+        <w:t>classına</w:t>
+      </w:r>
+      <w:proofErr w:type="spellEnd"/>
+      <w:r>
+        <w:t xml:space="preserve"> ait bir </w:t>
+      </w:r>
+      <w:proofErr w:type="spellStart"/>
+      <w:r>
+        <w:t>obje</w:t>
+      </w:r>
+      <w:proofErr w:type="spellEnd"/>
+      <w:r>
+        <w:t xml:space="preserve"> olduğu için </w:t>
+      </w:r>
+      <w:proofErr w:type="spellStart"/>
+      <w:r>
+        <w:t>bu</w:t>
+      </w:r>
+      <w:proofErr w:type="spellEnd"/>
+      <w:r>
+        <w:t xml:space="preserve"> </w:t>
+      </w:r>
+      <w:proofErr w:type="spellStart"/>
+      <w:r>
+        <w:t>fonksiyon</w:t>
+      </w:r>
+      <w:proofErr w:type="spellEnd"/>
+      <w:r>
+        <w:t xml:space="preserve">, z </w:t>
+      </w:r>
+      <w:proofErr w:type="spellStart"/>
+      <w:r>
+        <w:t>obje</w:t>
+      </w:r>
+      <w:r>
+        <w:t>sini</w:t>
+      </w:r>
+      <w:proofErr w:type="spellEnd"/>
+      <w:r>
+        <w:t xml:space="preserve"> </w:t>
+      </w:r>
+      <w:proofErr w:type="spellStart"/>
+      <w:r>
+        <w:t>argüman</w:t>
+      </w:r>
+      <w:proofErr w:type="spellEnd"/>
+      <w:r>
+        <w:t xml:space="preserve"> </w:t>
+      </w:r>
+      <w:proofErr w:type="spellStart"/>
+      <w:r>
+        <w:t>olarak</w:t>
+      </w:r>
+      <w:proofErr w:type="spellEnd"/>
+      <w:r>
+        <w:t xml:space="preserve"> </w:t>
+      </w:r>
+      <w:proofErr w:type="spellStart"/>
+      <w:r>
+        <w:t>alır</w:t>
+      </w:r>
+      <w:proofErr w:type="spellEnd"/>
+      <w:r>
+        <w:t xml:space="preserve"> </w:t>
+      </w:r>
+      <w:proofErr w:type="spellStart"/>
+      <w:r>
+        <w:t>ve</w:t>
+      </w:r>
+      <w:proofErr w:type="spellEnd"/>
+      <w:r>
+        <w:t xml:space="preserve"> &lt; </w:t>
+      </w:r>
+      <w:proofErr w:type="spellStart"/>
+      <w:r>
+        <w:t>operatörünü</w:t>
+      </w:r>
+      <w:proofErr w:type="spellEnd"/>
+      <w:r>
+        <w:t xml:space="preserve"> </w:t>
+      </w:r>
+      <w:proofErr w:type="spellStart"/>
+      <w:r>
+        <w:t>uygular</w:t>
+      </w:r>
+      <w:proofErr w:type="spellEnd"/>
+      <w:r>
+        <w:t>.</w:t>
+      </w:r>
+    </w:p>
+    <w:p>
+      <w:pPr>
+        <w:ind w:firstLine="720"/>
+      </w:pPr>
+      <w:r>
+        <w:t xml:space="preserve">Bu </w:t>
+      </w:r>
+      <w:proofErr w:type="spellStart"/>
+      <w:r>
+        <w:t>durumda</w:t>
+      </w:r>
+      <w:proofErr w:type="spellEnd"/>
+      <w:r>
+        <w:t xml:space="preserve">, </w:t>
+      </w:r>
+      <w:r>
+        <w:rPr>
+          <w:b/>
+          <w:bCs/>
+        </w:rPr>
+        <w:t xml:space="preserve">binary </w:t>
+      </w:r>
+      <w:proofErr w:type="spellStart"/>
+      <w:r>
+        <w:rPr>
+          <w:b/>
+          <w:bCs/>
+        </w:rPr>
+        <w:t>operatörler</w:t>
+      </w:r>
+      <w:proofErr w:type="spellEnd"/>
+      <w:r>
+        <w:rPr>
+          <w:b/>
+          <w:bCs/>
+        </w:rPr>
+        <w:t xml:space="preserve"> </w:t>
+      </w:r>
+      <w:r>
+        <w:rPr>
+          <w:b/>
+          <w:bCs/>
+        </w:rPr>
+        <w:t>member</w:t>
+      </w:r>
+      <w:r>
+        <w:rPr>
+          <w:b/>
+          <w:bCs/>
+        </w:rPr>
+        <w:t xml:space="preserve"> </w:t>
+      </w:r>
+      <w:proofErr w:type="spellStart"/>
+      <w:r>
+        <w:rPr>
+          <w:b/>
+          <w:bCs/>
+        </w:rPr>
+        <w:t>fonksiyonlar</w:t>
+      </w:r>
+      <w:proofErr w:type="spellEnd"/>
+      <w:r>
+        <w:rPr>
+          <w:b/>
+          <w:bCs/>
+        </w:rPr>
+        <w:t xml:space="preserve"> </w:t>
+      </w:r>
+      <w:proofErr w:type="spellStart"/>
+      <w:r>
+        <w:rPr>
+          <w:b/>
+          <w:bCs/>
+        </w:rPr>
+        <w:t>olarak</w:t>
+      </w:r>
+      <w:proofErr w:type="spellEnd"/>
+      <w:r>
+        <w:rPr>
+          <w:b/>
+          <w:bCs/>
+        </w:rPr>
+        <w:t xml:space="preserve"> </w:t>
+      </w:r>
+      <w:proofErr w:type="spellStart"/>
+      <w:r>
+        <w:rPr>
+          <w:b/>
+          <w:bCs/>
+        </w:rPr>
+        <w:t>sadece</w:t>
+      </w:r>
+      <w:proofErr w:type="spellEnd"/>
+      <w:r>
+        <w:rPr>
+          <w:b/>
+          <w:bCs/>
+        </w:rPr>
+        <w:t xml:space="preserve"> sol operand </w:t>
+      </w:r>
+      <w:proofErr w:type="spellStart"/>
+      <w:r>
+        <w:rPr>
+          <w:b/>
+          <w:bCs/>
+        </w:rPr>
+        <w:t>sınıfın</w:t>
+      </w:r>
+      <w:proofErr w:type="spellEnd"/>
+      <w:r>
+        <w:rPr>
+          <w:b/>
+          <w:bCs/>
+        </w:rPr>
+        <w:t xml:space="preserve"> </w:t>
+      </w:r>
+      <w:proofErr w:type="spellStart"/>
+      <w:r>
+        <w:rPr>
+          <w:b/>
+          <w:bCs/>
+        </w:rPr>
+        <w:t>bir</w:t>
+      </w:r>
+      <w:proofErr w:type="spellEnd"/>
+      <w:r>
+        <w:rPr>
+          <w:b/>
+          <w:bCs/>
+        </w:rPr>
+        <w:t xml:space="preserve"> </w:t>
+      </w:r>
+      <w:proofErr w:type="spellStart"/>
+      <w:r>
+        <w:rPr>
+          <w:b/>
+          <w:bCs/>
+        </w:rPr>
+        <w:t>nesnesi</w:t>
+      </w:r>
+      <w:proofErr w:type="spellEnd"/>
+      <w:r>
+        <w:rPr>
+          <w:b/>
+          <w:bCs/>
+        </w:rPr>
+        <w:t xml:space="preserve"> </w:t>
+      </w:r>
+      <w:proofErr w:type="spellStart"/>
+      <w:r>
+        <w:rPr>
+          <w:b/>
+          <w:bCs/>
+        </w:rPr>
+        <w:t>olduğunda</w:t>
+      </w:r>
+      <w:proofErr w:type="spellEnd"/>
+      <w:r>
+        <w:t xml:space="preserve"> </w:t>
+      </w:r>
+      <w:proofErr w:type="spellStart"/>
+      <w:r>
+        <w:t>tanımlanabilir</w:t>
+      </w:r>
+      <w:proofErr w:type="spellEnd"/>
+      <w:r>
+        <w:t xml:space="preserve">. Yani y &lt; z </w:t>
+      </w:r>
+      <w:proofErr w:type="spellStart"/>
+      <w:r>
+        <w:t>ifadesinde</w:t>
+      </w:r>
+      <w:proofErr w:type="spellEnd"/>
+      <w:r>
+        <w:t xml:space="preserve"> sol </w:t>
+      </w:r>
+      <w:proofErr w:type="spellStart"/>
+      <w:r>
+        <w:t>taraftaki</w:t>
+      </w:r>
+      <w:proofErr w:type="spellEnd"/>
+      <w:r>
+        <w:t xml:space="preserve"> y </w:t>
+      </w:r>
+      <w:proofErr w:type="spellStart"/>
+      <w:r>
+        <w:t>objesi</w:t>
+      </w:r>
+      <w:proofErr w:type="spellEnd"/>
+      <w:r>
+        <w:t xml:space="preserve"> mutlaka String </w:t>
+      </w:r>
+      <w:proofErr w:type="spellStart"/>
+      <w:r>
+        <w:t>classına</w:t>
+      </w:r>
+      <w:proofErr w:type="spellEnd"/>
+      <w:r>
+        <w:t xml:space="preserve"> </w:t>
+      </w:r>
+      <w:proofErr w:type="spellStart"/>
+      <w:r>
+        <w:t>ait</w:t>
+      </w:r>
+      <w:proofErr w:type="spellEnd"/>
+      <w:r>
+        <w:t xml:space="preserve"> </w:t>
+      </w:r>
+      <w:proofErr w:type="spellStart"/>
+      <w:r>
+        <w:t>olmalıdır</w:t>
+      </w:r>
+      <w:proofErr w:type="spellEnd"/>
+      <w:r>
+        <w:t>.</w:t>
       </w:r>
     </w:p>
     <w:p>
       <w:pPr>
         <w:ind w:left="720"/>
+        <w:rPr>
+          <w:b/>
+          <w:bCs/>
+          <w:color w:val="153D63" w:themeColor="text2" w:themeTint="E6"/>
+        </w:rPr>
+      </w:pPr>
+      <w:r>
+        <w:rPr>
+          <w:b/>
+          <w:bCs/>
+          <w:color w:val="153D63" w:themeColor="text2" w:themeTint="E6"/>
+        </w:rPr>
+        <w:t>b</w:t>
+      </w:r>
+      <w:r>
+        <w:rPr>
+          <w:b/>
+          <w:bCs/>
+          <w:color w:val="153D63" w:themeColor="text2" w:themeTint="E6"/>
+        </w:rPr>
+        <w:t xml:space="preserve">ool operator&lt; (const </w:t>
+      </w:r>
+      <w:r>
+        <w:rPr>
+          <w:b/>
+          <w:bCs/>
+          <w:color w:val="153D63" w:themeColor="text2" w:themeTint="E6"/>
+        </w:rPr>
+        <w:t>S</w:t>
+      </w:r>
+      <w:r>
+        <w:rPr>
+          <w:b/>
+          <w:bCs/>
+          <w:color w:val="153D63" w:themeColor="text2" w:themeTint="E6"/>
+        </w:rPr>
+        <w:t>tring&amp; str)</w:t>
+      </w:r>
+    </w:p>
+    <w:p>
+      <w:pPr>
+        <w:rPr>
+          <w:b/>
+          <w:bCs/>
+        </w:rPr>
+      </w:pPr>
+      <w:r>
+        <w:rPr>
+          <w:b/>
+          <w:bCs/>
+        </w:rPr>
+        <w:t xml:space="preserve">-&gt; </w:t>
+      </w:r>
+      <w:proofErr w:type="spellStart"/>
+      <w:r>
+        <w:rPr>
+          <w:b/>
+          <w:bCs/>
+        </w:rPr>
+        <w:t>Üye</w:t>
+      </w:r>
+      <w:proofErr w:type="spellEnd"/>
+      <w:r>
+        <w:rPr>
+          <w:b/>
+          <w:bCs/>
+        </w:rPr>
+        <w:t xml:space="preserve"> </w:t>
+      </w:r>
+      <w:proofErr w:type="spellStart"/>
+      <w:r>
+        <w:rPr>
+          <w:b/>
+          <w:bCs/>
+        </w:rPr>
+        <w:t>Olmayan</w:t>
+      </w:r>
+      <w:proofErr w:type="spellEnd"/>
+      <w:r>
+        <w:rPr>
+          <w:b/>
+          <w:bCs/>
+        </w:rPr>
+        <w:t xml:space="preserve"> </w:t>
+      </w:r>
+      <w:proofErr w:type="spellStart"/>
+      <w:r>
+        <w:rPr>
+          <w:b/>
+          <w:bCs/>
+        </w:rPr>
+        <w:t>Fonksiyonlar</w:t>
+      </w:r>
+      <w:proofErr w:type="spellEnd"/>
+      <w:r>
+        <w:rPr>
+          <w:b/>
+          <w:bCs/>
+        </w:rPr>
+        <w:t xml:space="preserve"> Olarak </w:t>
+      </w:r>
+      <w:proofErr w:type="spellStart"/>
+      <w:r>
+        <w:rPr>
+          <w:b/>
+          <w:bCs/>
+        </w:rPr>
+        <w:t>Aşırı</w:t>
+      </w:r>
+      <w:proofErr w:type="spellEnd"/>
+      <w:r>
+        <w:rPr>
+          <w:b/>
+          <w:bCs/>
+        </w:rPr>
+        <w:t xml:space="preserve"> </w:t>
+      </w:r>
+      <w:proofErr w:type="spellStart"/>
+      <w:r>
+        <w:rPr>
+          <w:b/>
+          <w:bCs/>
+        </w:rPr>
+        <w:t>Yüklenen</w:t>
+      </w:r>
+      <w:proofErr w:type="spellEnd"/>
+      <w:r>
+        <w:rPr>
+          <w:b/>
+          <w:bCs/>
+        </w:rPr>
+        <w:t xml:space="preserve"> Binary </w:t>
+      </w:r>
+      <w:proofErr w:type="spellStart"/>
+      <w:r>
+        <w:rPr>
+          <w:b/>
+          <w:bCs/>
+        </w:rPr>
+        <w:t>Operatörler</w:t>
+      </w:r>
+      <w:proofErr w:type="spellEnd"/>
+      <w:r>
+        <w:rPr>
+          <w:b/>
+          <w:bCs/>
+        </w:rPr>
+        <w:t>:</w:t>
+      </w:r>
+    </w:p>
+    <w:p>
+      <w:pPr>
+        <w:ind w:firstLine="720"/>
+      </w:pPr>
+      <w:r>
+        <w:t xml:space="preserve">Binary </w:t>
+      </w:r>
+      <w:proofErr w:type="spellStart"/>
+      <w:r>
+        <w:t>operatör</w:t>
+      </w:r>
+      <w:proofErr w:type="spellEnd"/>
+      <w:r>
+        <w:t xml:space="preserve"> &lt; </w:t>
+      </w:r>
+      <w:proofErr w:type="spellStart"/>
+      <w:r>
+        <w:t>bir</w:t>
+      </w:r>
+      <w:proofErr w:type="spellEnd"/>
+      <w:r>
+        <w:t xml:space="preserve"> </w:t>
+      </w:r>
+      <w:r>
+        <w:t>non-member/global</w:t>
+      </w:r>
+      <w:r>
+        <w:t xml:space="preserve"> </w:t>
+      </w:r>
+      <w:proofErr w:type="spellStart"/>
+      <w:r>
+        <w:t>fonksiyon</w:t>
+      </w:r>
+      <w:proofErr w:type="spellEnd"/>
+      <w:r>
+        <w:t xml:space="preserve"> </w:t>
+      </w:r>
+      <w:proofErr w:type="spellStart"/>
+      <w:r>
+        <w:t>olarak</w:t>
+      </w:r>
+      <w:proofErr w:type="spellEnd"/>
+      <w:r>
+        <w:t xml:space="preserve"> </w:t>
+      </w:r>
+      <w:proofErr w:type="spellStart"/>
+      <w:r>
+        <w:t>tanımlandığında</w:t>
+      </w:r>
+      <w:proofErr w:type="spellEnd"/>
+      <w:r>
+        <w:t xml:space="preserve">, </w:t>
+      </w:r>
+      <w:proofErr w:type="spellStart"/>
+      <w:r>
+        <w:t>iki</w:t>
+      </w:r>
+      <w:proofErr w:type="spellEnd"/>
+      <w:r>
+        <w:t xml:space="preserve"> </w:t>
+      </w:r>
+      <w:proofErr w:type="spellStart"/>
+      <w:r>
+        <w:t>argüman</w:t>
+      </w:r>
+      <w:proofErr w:type="spellEnd"/>
+      <w:r>
+        <w:t xml:space="preserve"> </w:t>
+      </w:r>
+      <w:proofErr w:type="spellStart"/>
+      <w:r>
+        <w:t>almalıdır</w:t>
+      </w:r>
+      <w:proofErr w:type="spellEnd"/>
+      <w:r>
+        <w:t xml:space="preserve">. Bu </w:t>
+      </w:r>
+      <w:proofErr w:type="spellStart"/>
+      <w:r>
+        <w:t>argümanlardan</w:t>
+      </w:r>
+      <w:proofErr w:type="spellEnd"/>
+      <w:r>
+        <w:t xml:space="preserve"> </w:t>
+      </w:r>
+      <w:proofErr w:type="spellStart"/>
+      <w:r>
+        <w:t>biri</w:t>
+      </w:r>
+      <w:proofErr w:type="spellEnd"/>
+      <w:r>
+        <w:t xml:space="preserve"> </w:t>
+      </w:r>
+      <w:proofErr w:type="spellStart"/>
+      <w:r>
+        <w:t>mutlaka</w:t>
+      </w:r>
+      <w:proofErr w:type="spellEnd"/>
+      <w:r>
+        <w:t xml:space="preserve"> String </w:t>
+      </w:r>
+      <w:proofErr w:type="spellStart"/>
+      <w:r>
+        <w:t>classının</w:t>
+      </w:r>
+      <w:proofErr w:type="spellEnd"/>
+      <w:r>
+        <w:t xml:space="preserve"> </w:t>
+      </w:r>
+      <w:proofErr w:type="spellStart"/>
+      <w:r>
+        <w:t>bir</w:t>
+      </w:r>
+      <w:proofErr w:type="spellEnd"/>
+      <w:r>
+        <w:t xml:space="preserve"> </w:t>
+      </w:r>
+      <w:proofErr w:type="spellStart"/>
+      <w:r>
+        <w:t>objesi</w:t>
+      </w:r>
+      <w:proofErr w:type="spellEnd"/>
+      <w:r>
+        <w:t xml:space="preserve"> (</w:t>
+      </w:r>
+      <w:proofErr w:type="spellStart"/>
+      <w:r>
+        <w:t>veya</w:t>
+      </w:r>
+      <w:proofErr w:type="spellEnd"/>
+      <w:r>
+        <w:t xml:space="preserve"> </w:t>
+      </w:r>
+      <w:proofErr w:type="spellStart"/>
+      <w:r>
+        <w:t>referansı</w:t>
+      </w:r>
+      <w:proofErr w:type="spellEnd"/>
+      <w:r>
+        <w:t xml:space="preserve">) </w:t>
+      </w:r>
+      <w:proofErr w:type="spellStart"/>
+      <w:r>
+        <w:t>olmalıdır</w:t>
+      </w:r>
+      <w:proofErr w:type="spellEnd"/>
+      <w:r>
+        <w:t xml:space="preserve">. </w:t>
+      </w:r>
+      <w:proofErr w:type="gramStart"/>
+      <w:r>
+        <w:t xml:space="preserve">Yani, </w:t>
+      </w:r>
+      <w:r>
+        <w:t xml:space="preserve"> </w:t>
+      </w:r>
+      <w:r>
+        <w:t>y</w:t>
+      </w:r>
+      <w:proofErr w:type="gramEnd"/>
+      <w:r>
+        <w:t xml:space="preserve"> &lt; z </w:t>
+      </w:r>
+      <w:proofErr w:type="spellStart"/>
+      <w:r>
+        <w:t>ifadesi</w:t>
+      </w:r>
+      <w:proofErr w:type="spellEnd"/>
+      <w:r>
+        <w:t xml:space="preserve">, </w:t>
+      </w:r>
+      <w:proofErr w:type="spellStart"/>
+      <w:r>
+        <w:t>programda</w:t>
+      </w:r>
+      <w:proofErr w:type="spellEnd"/>
+      <w:r>
+        <w:t xml:space="preserve"> </w:t>
+      </w:r>
+      <w:proofErr w:type="spellStart"/>
+      <w:r>
+        <w:t>aslında</w:t>
+      </w:r>
+      <w:proofErr w:type="spellEnd"/>
+      <w:r>
+        <w:t xml:space="preserve"> operator&lt;(y, z) </w:t>
+      </w:r>
+      <w:proofErr w:type="spellStart"/>
+      <w:r>
+        <w:t>şeklinde</w:t>
+      </w:r>
+      <w:proofErr w:type="spellEnd"/>
+      <w:r>
+        <w:t xml:space="preserve"> </w:t>
+      </w:r>
+      <w:proofErr w:type="spellStart"/>
+      <w:r>
+        <w:t>değerlendirilir</w:t>
+      </w:r>
+      <w:proofErr w:type="spellEnd"/>
+      <w:r>
+        <w:t xml:space="preserve"> </w:t>
+      </w:r>
+      <w:proofErr w:type="spellStart"/>
+      <w:r>
+        <w:t>ve</w:t>
+      </w:r>
+      <w:proofErr w:type="spellEnd"/>
+      <w:r>
+        <w:t xml:space="preserve"> </w:t>
+      </w:r>
+      <w:proofErr w:type="spellStart"/>
+      <w:r>
+        <w:t>iki</w:t>
+      </w:r>
+      <w:proofErr w:type="spellEnd"/>
+      <w:r>
+        <w:t xml:space="preserve"> String </w:t>
+      </w:r>
+      <w:proofErr w:type="spellStart"/>
+      <w:r>
+        <w:t>objesini</w:t>
+      </w:r>
+      <w:proofErr w:type="spellEnd"/>
+      <w:r>
+        <w:t xml:space="preserve"> veya referansla</w:t>
+      </w:r>
+      <w:proofErr w:type="spellStart"/>
+      <w:r>
+        <w:t>rını</w:t>
+      </w:r>
+      <w:proofErr w:type="spellEnd"/>
+      <w:r>
+        <w:t xml:space="preserve"> </w:t>
+      </w:r>
+      <w:proofErr w:type="spellStart"/>
+      <w:r>
+        <w:t>karşılaştıran</w:t>
+      </w:r>
+      <w:proofErr w:type="spellEnd"/>
+      <w:r>
+        <w:t xml:space="preserve"> </w:t>
+      </w:r>
+      <w:proofErr w:type="spellStart"/>
+      <w:r>
+        <w:t>bir</w:t>
+      </w:r>
+      <w:proofErr w:type="spellEnd"/>
+      <w:r>
+        <w:t xml:space="preserve"> </w:t>
+      </w:r>
+      <w:proofErr w:type="spellStart"/>
+      <w:r>
+        <w:t>fonksiyon</w:t>
+      </w:r>
+      <w:proofErr w:type="spellEnd"/>
+      <w:r>
+        <w:t xml:space="preserve"> </w:t>
+      </w:r>
+      <w:proofErr w:type="spellStart"/>
+      <w:r>
+        <w:t>çağrısı</w:t>
+      </w:r>
+      <w:proofErr w:type="spellEnd"/>
+      <w:r>
+        <w:t xml:space="preserve"> </w:t>
+      </w:r>
+      <w:proofErr w:type="spellStart"/>
+      <w:r>
+        <w:t>yapılır</w:t>
+      </w:r>
+      <w:proofErr w:type="spellEnd"/>
+      <w:r>
+        <w:t>.</w:t>
+      </w:r>
+    </w:p>
+    <w:p>
+      <w:pPr>
+        <w:ind w:firstLine="720"/>
+        <w:rPr>
+          <w:b/>
+          <w:bCs/>
+          <w:color w:val="153D63" w:themeColor="text2" w:themeTint="E6"/>
+        </w:rPr>
+      </w:pPr>
+      <w:r>
+        <w:rPr>
+          <w:b/>
+          <w:bCs/>
+          <w:color w:val="153D63" w:themeColor="text2" w:themeTint="E6"/>
+        </w:rPr>
+        <w:t>bool operator</w:t>
+      </w:r>
+      <w:proofErr w:type="gramStart"/>
+      <w:r>
+        <w:rPr>
+          <w:b/>
+          <w:bCs/>
+          <w:color w:val="153D63" w:themeColor="text2" w:themeTint="E6"/>
+        </w:rPr>
+        <w:t>&lt;(</w:t>
+      </w:r>
+      <w:proofErr w:type="gramEnd"/>
+      <w:r>
+        <w:rPr>
+          <w:b/>
+          <w:bCs/>
+          <w:color w:val="153D63" w:themeColor="text2" w:themeTint="E6"/>
+        </w:rPr>
+        <w:t>const String &amp;y, const String &amp;z);</w:t>
+      </w:r>
+      <w:r>
+        <w:rPr>
+          <w:b/>
+          <w:bCs/>
+          <w:color w:val="153D63" w:themeColor="text2" w:themeTint="E6"/>
+        </w:rPr>
+        <w:t xml:space="preserve"> </w:t>
+      </w:r>
+    </w:p>
+    <w:p>
+      <w:pPr>
+        <w:rPr>
+          <w:b/>
+          <w:bCs/>
+        </w:rPr>
+      </w:pPr>
+      <w:r>
+        <w:t xml:space="preserve">-&gt; </w:t>
+      </w:r>
+      <w:r>
+        <w:rPr>
+          <w:b/>
+          <w:bCs/>
+        </w:rPr>
+        <w:t xml:space="preserve">Stream </w:t>
+      </w:r>
+      <w:proofErr w:type="gramStart"/>
+      <w:r>
+        <w:rPr>
+          <w:b/>
+          <w:bCs/>
+        </w:rPr>
+        <w:t>insertion(</w:t>
+      </w:r>
+      <w:proofErr w:type="gramEnd"/>
+      <w:r>
+        <w:rPr>
+          <w:b/>
+          <w:bCs/>
+        </w:rPr>
+        <w:t xml:space="preserve">&lt;&lt;) </w:t>
+      </w:r>
+      <w:proofErr w:type="spellStart"/>
+      <w:r>
+        <w:rPr>
+          <w:b/>
+          <w:bCs/>
+        </w:rPr>
+        <w:t>ve</w:t>
+      </w:r>
+      <w:proofErr w:type="spellEnd"/>
+      <w:r>
+        <w:rPr>
+          <w:b/>
+          <w:bCs/>
+        </w:rPr>
+        <w:t xml:space="preserve"> stream extraction(&gt;&gt;) </w:t>
+      </w:r>
+      <w:proofErr w:type="spellStart"/>
+      <w:r>
+        <w:rPr>
+          <w:b/>
+          <w:bCs/>
+        </w:rPr>
+        <w:t>operatörlerinin</w:t>
+      </w:r>
+      <w:proofErr w:type="spellEnd"/>
+      <w:r>
+        <w:rPr>
+          <w:b/>
+          <w:bCs/>
+        </w:rPr>
+        <w:t xml:space="preserve"> </w:t>
+      </w:r>
+      <w:proofErr w:type="spellStart"/>
+      <w:r>
+        <w:rPr>
+          <w:b/>
+          <w:bCs/>
+        </w:rPr>
+        <w:t>yazımı</w:t>
+      </w:r>
+      <w:proofErr w:type="spellEnd"/>
+      <w:r>
+        <w:rPr>
+          <w:b/>
+          <w:bCs/>
+        </w:rPr>
+        <w:t>:</w:t>
+      </w:r>
+    </w:p>
+    <w:p>
+      <w:pPr>
+        <w:ind w:left="1440"/>
+        <w:rPr>
+          <w:b/>
+          <w:bCs/>
+          <w:color w:val="153D63" w:themeColor="text2" w:themeTint="E6"/>
+        </w:rPr>
+      </w:pPr>
+      <w:proofErr w:type="spellStart"/>
+      <w:r>
+        <w:rPr>
+          <w:b/>
+          <w:bCs/>
+          <w:color w:val="153D63" w:themeColor="text2" w:themeTint="E6"/>
+        </w:rPr>
+        <w:t>ostream</w:t>
+      </w:r>
+      <w:proofErr w:type="spellEnd"/>
+      <w:r>
+        <w:rPr>
+          <w:b/>
+          <w:bCs/>
+          <w:color w:val="153D63" w:themeColor="text2" w:themeTint="E6"/>
+        </w:rPr>
+        <w:t>&amp; operator&lt;</w:t>
+      </w:r>
+      <w:proofErr w:type="gramStart"/>
+      <w:r>
+        <w:rPr>
+          <w:b/>
+          <w:bCs/>
+          <w:color w:val="153D63" w:themeColor="text2" w:themeTint="E6"/>
+        </w:rPr>
+        <w:t>&lt;(</w:t>
+      </w:r>
+      <w:r>
+        <w:rPr>
+          <w:b/>
+          <w:bCs/>
+          <w:color w:val="153D63" w:themeColor="text2" w:themeTint="E6"/>
+        </w:rPr>
+        <w:t xml:space="preserve"> </w:t>
+      </w:r>
+      <w:proofErr w:type="spellStart"/>
+      <w:r>
+        <w:rPr>
+          <w:b/>
+          <w:bCs/>
+          <w:color w:val="153D63" w:themeColor="text2" w:themeTint="E6"/>
+        </w:rPr>
+        <w:t>ostream</w:t>
+      </w:r>
+      <w:proofErr w:type="spellEnd"/>
+      <w:proofErr w:type="gramEnd"/>
+      <w:r>
+        <w:rPr>
+          <w:b/>
+          <w:bCs/>
+          <w:color w:val="153D63" w:themeColor="text2" w:themeTint="E6"/>
+        </w:rPr>
+        <w:t xml:space="preserve">&amp; </w:t>
+      </w:r>
+      <w:proofErr w:type="spellStart"/>
+      <w:r>
+        <w:rPr>
+          <w:b/>
+          <w:bCs/>
+          <w:color w:val="153D63" w:themeColor="text2" w:themeTint="E6"/>
+        </w:rPr>
+        <w:t>os</w:t>
+      </w:r>
+      <w:proofErr w:type="spellEnd"/>
+      <w:r>
+        <w:rPr>
+          <w:b/>
+          <w:bCs/>
+          <w:color w:val="153D63" w:themeColor="text2" w:themeTint="E6"/>
+        </w:rPr>
+        <w:t xml:space="preserve">, const </w:t>
+      </w:r>
+      <w:proofErr w:type="spellStart"/>
+      <w:r>
+        <w:rPr>
+          <w:b/>
+          <w:bCs/>
+          <w:color w:val="153D63" w:themeColor="text2" w:themeTint="E6"/>
+        </w:rPr>
+        <w:t>myClass</w:t>
+      </w:r>
+      <w:proofErr w:type="spellEnd"/>
+      <w:r>
+        <w:rPr>
+          <w:b/>
+          <w:bCs/>
+          <w:color w:val="153D63" w:themeColor="text2" w:themeTint="E6"/>
+        </w:rPr>
+        <w:t>&amp; obj) {</w:t>
+      </w:r>
+      <w:r>
+        <w:rPr>
+          <w:b/>
+          <w:bCs/>
+          <w:color w:val="153D63" w:themeColor="text2" w:themeTint="E6"/>
+        </w:rPr>
+        <w:br/>
+        <w:t xml:space="preserve">    </w:t>
+      </w:r>
+      <w:r>
+        <w:rPr>
+          <w:b/>
+          <w:bCs/>
+          <w:color w:val="153D63" w:themeColor="text2" w:themeTint="E6"/>
+        </w:rPr>
+        <w:tab/>
+      </w:r>
+      <w:proofErr w:type="spellStart"/>
+      <w:r>
+        <w:rPr>
+          <w:b/>
+          <w:bCs/>
+          <w:color w:val="153D63" w:themeColor="text2" w:themeTint="E6"/>
+        </w:rPr>
+        <w:t>os</w:t>
+      </w:r>
+      <w:proofErr w:type="spellEnd"/>
+      <w:r>
+        <w:rPr>
+          <w:b/>
+          <w:bCs/>
+          <w:color w:val="153D63" w:themeColor="text2" w:themeTint="E6"/>
+        </w:rPr>
+        <w:t xml:space="preserve"> &lt;&lt; </w:t>
+      </w:r>
+      <w:proofErr w:type="spellStart"/>
+      <w:r>
+        <w:rPr>
+          <w:b/>
+          <w:bCs/>
+          <w:color w:val="153D63" w:themeColor="text2" w:themeTint="E6"/>
+        </w:rPr>
+        <w:t>obj.value</w:t>
+      </w:r>
+      <w:proofErr w:type="spellEnd"/>
+      <w:r>
+        <w:rPr>
+          <w:b/>
+          <w:bCs/>
+          <w:color w:val="153D63" w:themeColor="text2" w:themeTint="E6"/>
+        </w:rPr>
+        <w:t>;</w:t>
+      </w:r>
+      <w:r>
+        <w:rPr>
+          <w:b/>
+          <w:bCs/>
+          <w:color w:val="153D63" w:themeColor="text2" w:themeTint="E6"/>
+        </w:rPr>
+        <w:br/>
+        <w:t xml:space="preserve">   </w:t>
+      </w:r>
+      <w:r>
+        <w:rPr>
+          <w:b/>
+          <w:bCs/>
+          <w:color w:val="153D63" w:themeColor="text2" w:themeTint="E6"/>
+        </w:rPr>
+        <w:tab/>
+      </w:r>
+      <w:r>
+        <w:rPr>
+          <w:b/>
+          <w:bCs/>
+          <w:color w:val="153D63" w:themeColor="text2" w:themeTint="E6"/>
+        </w:rPr>
+        <w:t xml:space="preserve"> return </w:t>
+      </w:r>
+      <w:proofErr w:type="spellStart"/>
+      <w:r>
+        <w:rPr>
+          <w:b/>
+          <w:bCs/>
+          <w:color w:val="153D63" w:themeColor="text2" w:themeTint="E6"/>
+        </w:rPr>
+        <w:t>os</w:t>
+      </w:r>
+      <w:proofErr w:type="spellEnd"/>
+      <w:r>
+        <w:rPr>
+          <w:b/>
+          <w:bCs/>
+          <w:color w:val="153D63" w:themeColor="text2" w:themeTint="E6"/>
+        </w:rPr>
+        <w:t>;</w:t>
+      </w:r>
+      <w:r>
+        <w:rPr>
+          <w:b/>
+          <w:bCs/>
+          <w:color w:val="153D63" w:themeColor="text2" w:themeTint="E6"/>
+        </w:rPr>
+        <w:br/>
+        <w:t>}</w:t>
+      </w:r>
+      <w:r>
+        <w:br/>
+      </w:r>
+      <w:r>
+        <w:br/>
+      </w:r>
+      <w:proofErr w:type="spellStart"/>
+      <w:r>
+        <w:rPr>
+          <w:b/>
+          <w:bCs/>
+          <w:color w:val="153D63" w:themeColor="text2" w:themeTint="E6"/>
+        </w:rPr>
+        <w:t>istream</w:t>
+      </w:r>
+      <w:proofErr w:type="spellEnd"/>
+      <w:r>
+        <w:rPr>
+          <w:b/>
+          <w:bCs/>
+          <w:color w:val="153D63" w:themeColor="text2" w:themeTint="E6"/>
+        </w:rPr>
+        <w:t>&amp; operator&gt;&gt;(</w:t>
+      </w:r>
+      <w:r>
+        <w:rPr>
+          <w:b/>
+          <w:bCs/>
+          <w:color w:val="153D63" w:themeColor="text2" w:themeTint="E6"/>
+        </w:rPr>
+        <w:t xml:space="preserve"> </w:t>
+      </w:r>
+      <w:proofErr w:type="spellStart"/>
+      <w:r>
+        <w:rPr>
+          <w:b/>
+          <w:bCs/>
+          <w:color w:val="153D63" w:themeColor="text2" w:themeTint="E6"/>
+        </w:rPr>
+        <w:t>istream</w:t>
+      </w:r>
+      <w:proofErr w:type="spellEnd"/>
+      <w:r>
+        <w:rPr>
+          <w:b/>
+          <w:bCs/>
+          <w:color w:val="153D63" w:themeColor="text2" w:themeTint="E6"/>
+        </w:rPr>
+        <w:t xml:space="preserve">&amp; is, </w:t>
+      </w:r>
+      <w:proofErr w:type="spellStart"/>
+      <w:r>
+        <w:rPr>
+          <w:b/>
+          <w:bCs/>
+          <w:color w:val="153D63" w:themeColor="text2" w:themeTint="E6"/>
+        </w:rPr>
+        <w:t>myClass</w:t>
+      </w:r>
+      <w:proofErr w:type="spellEnd"/>
+      <w:r>
+        <w:rPr>
+          <w:b/>
+          <w:bCs/>
+          <w:color w:val="153D63" w:themeColor="text2" w:themeTint="E6"/>
+        </w:rPr>
+        <w:t>&amp; obj) {</w:t>
+      </w:r>
+      <w:r>
+        <w:rPr>
+          <w:b/>
+          <w:bCs/>
+          <w:color w:val="153D63" w:themeColor="text2" w:themeTint="E6"/>
+        </w:rPr>
+        <w:br/>
+        <w:t xml:space="preserve">    </w:t>
+      </w:r>
+      <w:r>
+        <w:rPr>
+          <w:b/>
+          <w:bCs/>
+          <w:color w:val="153D63" w:themeColor="text2" w:themeTint="E6"/>
+        </w:rPr>
+        <w:tab/>
+      </w:r>
+      <w:r>
+        <w:rPr>
+          <w:b/>
+          <w:bCs/>
+          <w:color w:val="153D63" w:themeColor="text2" w:themeTint="E6"/>
+        </w:rPr>
+        <w:t xml:space="preserve">is &gt;&gt; </w:t>
+      </w:r>
+      <w:proofErr w:type="spellStart"/>
+      <w:r>
+        <w:rPr>
+          <w:b/>
+          <w:bCs/>
+          <w:color w:val="153D63" w:themeColor="text2" w:themeTint="E6"/>
+        </w:rPr>
+        <w:t>obj.value</w:t>
+      </w:r>
+      <w:proofErr w:type="spellEnd"/>
+      <w:r>
+        <w:rPr>
+          <w:b/>
+          <w:bCs/>
+          <w:color w:val="153D63" w:themeColor="text2" w:themeTint="E6"/>
+        </w:rPr>
+        <w:t>;</w:t>
+      </w:r>
+      <w:r>
+        <w:rPr>
+          <w:b/>
+          <w:bCs/>
+          <w:color w:val="153D63" w:themeColor="text2" w:themeTint="E6"/>
+        </w:rPr>
+        <w:br/>
+        <w:t xml:space="preserve">    </w:t>
+      </w:r>
+      <w:r>
+        <w:rPr>
+          <w:b/>
+          <w:bCs/>
+          <w:color w:val="153D63" w:themeColor="text2" w:themeTint="E6"/>
+        </w:rPr>
+        <w:tab/>
+      </w:r>
+      <w:r>
+        <w:rPr>
+          <w:b/>
+          <w:bCs/>
+          <w:color w:val="153D63" w:themeColor="text2" w:themeTint="E6"/>
+        </w:rPr>
+        <w:t>return is;</w:t>
+      </w:r>
+      <w:r>
+        <w:rPr>
+          <w:b/>
+          <w:bCs/>
+          <w:color w:val="153D63" w:themeColor="text2" w:themeTint="E6"/>
+        </w:rPr>
+        <w:br/>
+        <w:t>}</w:t>
+      </w:r>
+    </w:p>
+    <w:p>
+      <w:pPr>
+        <w:ind w:left="720"/>
+        <w:rPr>
+          <w:b/>
+          <w:bCs/>
+          <w:i/>
+          <w:iCs/>
+        </w:rPr>
+      </w:pPr>
+      <w:proofErr w:type="spellStart"/>
+      <w:r>
+        <w:rPr>
+          <w:b/>
+          <w:bCs/>
+          <w:i/>
+          <w:iCs/>
+        </w:rPr>
+        <w:t>Main’e</w:t>
+      </w:r>
+      <w:proofErr w:type="spellEnd"/>
+      <w:r>
+        <w:rPr>
+          <w:b/>
+          <w:bCs/>
+          <w:i/>
+          <w:iCs/>
+        </w:rPr>
+        <w:t xml:space="preserve"> </w:t>
+      </w:r>
+      <w:proofErr w:type="spellStart"/>
+      <w:r>
+        <w:rPr>
+          <w:b/>
+          <w:bCs/>
+          <w:i/>
+          <w:iCs/>
+        </w:rPr>
+        <w:t>yazılanlar</w:t>
+      </w:r>
+      <w:proofErr w:type="spellEnd"/>
+      <w:r>
+        <w:rPr>
+          <w:b/>
+          <w:bCs/>
+          <w:i/>
+          <w:iCs/>
+        </w:rPr>
+        <w:t>:</w:t>
+      </w:r>
+    </w:p>
+    <w:p>
+      <w:pPr>
+        <w:ind w:left="720"/>
+        <w:rPr>
+          <w:b/>
+          <w:bCs/>
+          <w:color w:val="153D63" w:themeColor="text2" w:themeTint="E6"/>
+        </w:rPr>
+      </w:pPr>
+      <w:proofErr w:type="spellStart"/>
+      <w:r>
+        <w:rPr>
+          <w:b/>
+          <w:bCs/>
+        </w:rPr>
+        <w:t>Compiler’in</w:t>
+      </w:r>
+      <w:proofErr w:type="spellEnd"/>
+      <w:r>
+        <w:rPr>
+          <w:b/>
+          <w:bCs/>
+        </w:rPr>
+        <w:t xml:space="preserve"> </w:t>
+      </w:r>
+      <w:proofErr w:type="spellStart"/>
+      <w:r>
+        <w:rPr>
+          <w:b/>
+          <w:bCs/>
+        </w:rPr>
+        <w:t>gördüğü</w:t>
+      </w:r>
+      <w:proofErr w:type="spellEnd"/>
+      <w:r>
+        <w:rPr>
+          <w:b/>
+          <w:bCs/>
+        </w:rPr>
+        <w:t xml:space="preserve">: </w:t>
+      </w:r>
+      <w:proofErr w:type="spellStart"/>
+      <w:r>
+        <w:rPr>
+          <w:b/>
+          <w:bCs/>
+        </w:rPr>
+        <w:t>cout</w:t>
+      </w:r>
+      <w:proofErr w:type="spellEnd"/>
+      <w:r>
+        <w:rPr>
+          <w:b/>
+          <w:bCs/>
+        </w:rPr>
+        <w:t xml:space="preserve"> &lt;&lt; </w:t>
+      </w:r>
+      <w:proofErr w:type="gramStart"/>
+      <w:r>
+        <w:rPr>
+          <w:b/>
+          <w:bCs/>
+        </w:rPr>
+        <w:t>obj;</w:t>
+      </w:r>
+      <w:proofErr w:type="gramEnd"/>
+    </w:p>
+    <w:p>
+      <w:pPr>
+        <w:ind w:left="720"/>
+        <w:rPr>
+          <w:b/>
+          <w:bCs/>
+          <w:color w:val="153D63" w:themeColor="text2" w:themeTint="E6"/>
+        </w:rPr>
+      </w:pPr>
+      <w:proofErr w:type="spellStart"/>
+      <w:r>
+        <w:rPr>
+          <w:b/>
+          <w:bCs/>
+        </w:rPr>
+        <w:t>Compiler’in</w:t>
+      </w:r>
+      <w:proofErr w:type="spellEnd"/>
+      <w:r>
+        <w:rPr>
+          <w:b/>
+          <w:bCs/>
+        </w:rPr>
+        <w:t xml:space="preserve"> </w:t>
+      </w:r>
+      <w:proofErr w:type="spellStart"/>
+      <w:r>
+        <w:rPr>
+          <w:b/>
+          <w:bCs/>
+        </w:rPr>
+        <w:t>çağırdığı</w:t>
+      </w:r>
+      <w:proofErr w:type="spellEnd"/>
+      <w:r>
+        <w:rPr>
+          <w:b/>
+          <w:bCs/>
+        </w:rPr>
+        <w:t>: operator</w:t>
+      </w:r>
+      <w:r>
+        <w:rPr>
+          <w:b/>
+          <w:bCs/>
+        </w:rPr>
+        <w:t>&lt;</w:t>
+      </w:r>
+      <w:proofErr w:type="gramStart"/>
+      <w:r>
+        <w:rPr>
+          <w:b/>
+          <w:bCs/>
+        </w:rPr>
+        <w:t>&lt;</w:t>
+      </w:r>
+      <w:r>
+        <w:rPr>
+          <w:b/>
+          <w:bCs/>
+        </w:rPr>
+        <w:t xml:space="preserve">( </w:t>
+      </w:r>
+      <w:proofErr w:type="spellStart"/>
+      <w:r>
+        <w:rPr>
+          <w:b/>
+          <w:bCs/>
+        </w:rPr>
+        <w:t>c</w:t>
+      </w:r>
+      <w:r>
+        <w:rPr>
+          <w:b/>
+          <w:bCs/>
+        </w:rPr>
+        <w:t>out</w:t>
+      </w:r>
+      <w:proofErr w:type="spellEnd"/>
+      <w:proofErr w:type="gramEnd"/>
+      <w:r>
+        <w:rPr>
+          <w:b/>
+          <w:bCs/>
+        </w:rPr>
+        <w:t xml:space="preserve">, </w:t>
+      </w:r>
+      <w:r>
+        <w:rPr>
+          <w:b/>
+          <w:bCs/>
+        </w:rPr>
+        <w:t>obj</w:t>
+      </w:r>
+      <w:r>
+        <w:rPr>
+          <w:b/>
+          <w:bCs/>
+        </w:rPr>
+        <w:t xml:space="preserve"> );</w:t>
+      </w:r>
+    </w:p>
+    <w:p>
+      <w:pPr>
+        <w:ind w:left="720"/>
+        <w:rPr>
+          <w:b/>
+          <w:bCs/>
+          <w:color w:val="153D63" w:themeColor="text2" w:themeTint="E6"/>
+        </w:rPr>
       </w:pPr>
     </w:p>
+    <w:p>
+      <w:pPr>
+        <w:ind w:left="720"/>
+        <w:rPr>
+          <w:b/>
+          <w:bCs/>
+          <w:color w:val="153D63" w:themeColor="text2" w:themeTint="E6"/>
+        </w:rPr>
+      </w:pPr>
+      <w:proofErr w:type="spellStart"/>
+      <w:r>
+        <w:rPr>
+          <w:b/>
+          <w:bCs/>
+        </w:rPr>
+        <w:t>Compiler’in</w:t>
+      </w:r>
+      <w:proofErr w:type="spellEnd"/>
+      <w:r>
+        <w:rPr>
+          <w:b/>
+          <w:bCs/>
+        </w:rPr>
+        <w:t xml:space="preserve"> </w:t>
+      </w:r>
+      <w:proofErr w:type="spellStart"/>
+      <w:r>
+        <w:rPr>
+          <w:b/>
+          <w:bCs/>
+        </w:rPr>
+        <w:t>gördüğü</w:t>
+      </w:r>
+      <w:proofErr w:type="spellEnd"/>
+      <w:r>
+        <w:rPr>
+          <w:b/>
+          <w:bCs/>
+        </w:rPr>
+        <w:t xml:space="preserve">: </w:t>
+      </w:r>
+      <w:proofErr w:type="spellStart"/>
+      <w:r>
+        <w:rPr>
+          <w:b/>
+          <w:bCs/>
+        </w:rPr>
+        <w:t>cin</w:t>
+      </w:r>
+      <w:proofErr w:type="spellEnd"/>
+      <w:r>
+        <w:rPr>
+          <w:b/>
+          <w:bCs/>
+        </w:rPr>
+        <w:t xml:space="preserve"> &gt;&gt; </w:t>
+      </w:r>
+      <w:proofErr w:type="gramStart"/>
+      <w:r>
+        <w:rPr>
+          <w:b/>
+          <w:bCs/>
+        </w:rPr>
+        <w:t>obj;</w:t>
+      </w:r>
+      <w:proofErr w:type="gramEnd"/>
+    </w:p>
+    <w:p>
+      <w:pPr>
+        <w:ind w:left="720"/>
+        <w:rPr>
+          <w:b/>
+          <w:bCs/>
+        </w:rPr>
+      </w:pPr>
+      <w:proofErr w:type="spellStart"/>
+      <w:r>
+        <w:rPr>
+          <w:b/>
+          <w:bCs/>
+        </w:rPr>
+        <w:t>Compiler’in</w:t>
+      </w:r>
+      <w:proofErr w:type="spellEnd"/>
+      <w:r>
+        <w:rPr>
+          <w:b/>
+          <w:bCs/>
+        </w:rPr>
+        <w:t xml:space="preserve"> </w:t>
+      </w:r>
+      <w:proofErr w:type="spellStart"/>
+      <w:r>
+        <w:rPr>
+          <w:b/>
+          <w:bCs/>
+        </w:rPr>
+        <w:t>çağırdığı</w:t>
+      </w:r>
+      <w:proofErr w:type="spellEnd"/>
+      <w:r>
+        <w:rPr>
+          <w:b/>
+          <w:bCs/>
+        </w:rPr>
+        <w:t xml:space="preserve">: </w:t>
+      </w:r>
+      <w:r>
+        <w:rPr>
+          <w:b/>
+          <w:bCs/>
+        </w:rPr>
+        <w:t>operator&gt;</w:t>
+      </w:r>
+      <w:proofErr w:type="gramStart"/>
+      <w:r>
+        <w:rPr>
+          <w:b/>
+          <w:bCs/>
+        </w:rPr>
+        <w:t xml:space="preserve">&gt;( </w:t>
+      </w:r>
+      <w:proofErr w:type="spellStart"/>
+      <w:r>
+        <w:rPr>
+          <w:b/>
+          <w:bCs/>
+        </w:rPr>
+        <w:t>cin</w:t>
+      </w:r>
+      <w:proofErr w:type="spellEnd"/>
+      <w:proofErr w:type="gramEnd"/>
+      <w:r>
+        <w:rPr>
+          <w:b/>
+          <w:bCs/>
+        </w:rPr>
+        <w:t xml:space="preserve">, </w:t>
+      </w:r>
+      <w:r>
+        <w:rPr>
+          <w:b/>
+          <w:bCs/>
+        </w:rPr>
+        <w:t>obj</w:t>
+      </w:r>
+      <w:r>
+        <w:rPr>
+          <w:b/>
+          <w:bCs/>
+        </w:rPr>
+        <w:t xml:space="preserve"> );</w:t>
+      </w:r>
+    </w:p>
+    <w:p>
+      <w:pPr>
+        <w:rPr>
+          <w:b/>
+          <w:bCs/>
+        </w:rPr>
+      </w:pPr>
+    </w:p>
+    <w:p>
+      <w:r>
+        <w:lastRenderedPageBreak/>
+        <w:t xml:space="preserve">&gt;&gt; </w:t>
+      </w:r>
+      <w:proofErr w:type="spellStart"/>
+      <w:r>
+        <w:t>operatörü</w:t>
+      </w:r>
+      <w:proofErr w:type="spellEnd"/>
+      <w:r>
+        <w:t xml:space="preserve">, </w:t>
+      </w:r>
+      <w:proofErr w:type="spellStart"/>
+      <w:r>
+        <w:t>istream</w:t>
+      </w:r>
+      <w:proofErr w:type="spellEnd"/>
+      <w:r>
+        <w:t xml:space="preserve"> </w:t>
+      </w:r>
+      <w:proofErr w:type="spellStart"/>
+      <w:r>
+        <w:t>referansı</w:t>
+      </w:r>
+      <w:proofErr w:type="spellEnd"/>
+      <w:r>
+        <w:t xml:space="preserve"> (</w:t>
+      </w:r>
+      <w:proofErr w:type="spellStart"/>
+      <w:r>
+        <w:t>örneğin</w:t>
+      </w:r>
+      <w:proofErr w:type="spellEnd"/>
+      <w:r>
+        <w:t xml:space="preserve">, </w:t>
+      </w:r>
+      <w:proofErr w:type="spellStart"/>
+      <w:r>
+        <w:t>cin</w:t>
+      </w:r>
+      <w:proofErr w:type="spellEnd"/>
+      <w:r>
+        <w:t xml:space="preserve">) </w:t>
+      </w:r>
+      <w:proofErr w:type="spellStart"/>
+      <w:r>
+        <w:t>döndürür</w:t>
+      </w:r>
+      <w:proofErr w:type="spellEnd"/>
+      <w:r>
+        <w:t xml:space="preserve">. Bu, </w:t>
+      </w:r>
+      <w:proofErr w:type="spellStart"/>
+      <w:r>
+        <w:t>myClass</w:t>
+      </w:r>
+      <w:proofErr w:type="spellEnd"/>
+      <w:r>
+        <w:t xml:space="preserve"> </w:t>
+      </w:r>
+      <w:proofErr w:type="spellStart"/>
+      <w:r>
+        <w:t>nesneleri</w:t>
+      </w:r>
+      <w:proofErr w:type="spellEnd"/>
+      <w:r>
+        <w:t xml:space="preserve"> </w:t>
+      </w:r>
+      <w:proofErr w:type="spellStart"/>
+      <w:r>
+        <w:t>üzerinde</w:t>
+      </w:r>
+      <w:proofErr w:type="spellEnd"/>
+      <w:r>
+        <w:t xml:space="preserve"> </w:t>
+      </w:r>
+      <w:proofErr w:type="spellStart"/>
+      <w:r>
+        <w:t>giriş</w:t>
+      </w:r>
+      <w:proofErr w:type="spellEnd"/>
+      <w:r>
+        <w:t xml:space="preserve"> </w:t>
+      </w:r>
+      <w:proofErr w:type="spellStart"/>
+      <w:r>
+        <w:t>işlemlerinin</w:t>
+      </w:r>
+      <w:proofErr w:type="spellEnd"/>
+      <w:r>
+        <w:t xml:space="preserve"> </w:t>
+      </w:r>
+      <w:proofErr w:type="spellStart"/>
+      <w:r>
+        <w:t>diğer</w:t>
+      </w:r>
+      <w:proofErr w:type="spellEnd"/>
+      <w:r>
+        <w:t xml:space="preserve"> </w:t>
+      </w:r>
+      <w:proofErr w:type="spellStart"/>
+      <w:r>
+        <w:t>myClass</w:t>
+      </w:r>
+      <w:proofErr w:type="spellEnd"/>
+      <w:r>
+        <w:t xml:space="preserve"> </w:t>
+      </w:r>
+      <w:proofErr w:type="spellStart"/>
+      <w:r>
+        <w:t>nesneleri</w:t>
+      </w:r>
+      <w:proofErr w:type="spellEnd"/>
+      <w:r>
+        <w:t xml:space="preserve"> </w:t>
+      </w:r>
+      <w:proofErr w:type="spellStart"/>
+      <w:r>
+        <w:t>veya</w:t>
+      </w:r>
+      <w:proofErr w:type="spellEnd"/>
+      <w:r>
+        <w:t xml:space="preserve"> </w:t>
+      </w:r>
+      <w:proofErr w:type="spellStart"/>
+      <w:r>
+        <w:t>başka</w:t>
+      </w:r>
+      <w:proofErr w:type="spellEnd"/>
+      <w:r>
+        <w:t xml:space="preserve"> </w:t>
+      </w:r>
+      <w:proofErr w:type="spellStart"/>
+      <w:r>
+        <w:t>veri</w:t>
+      </w:r>
+      <w:proofErr w:type="spellEnd"/>
+      <w:r>
+        <w:t xml:space="preserve"> </w:t>
+      </w:r>
+      <w:proofErr w:type="spellStart"/>
+      <w:r>
+        <w:t>tipleriyle</w:t>
+      </w:r>
+      <w:proofErr w:type="spellEnd"/>
+      <w:r>
+        <w:t xml:space="preserve"> </w:t>
+      </w:r>
+      <w:proofErr w:type="spellStart"/>
+      <w:r>
+        <w:t>birlikte</w:t>
+      </w:r>
+      <w:proofErr w:type="spellEnd"/>
+      <w:r>
+        <w:t xml:space="preserve"> </w:t>
+      </w:r>
+      <w:proofErr w:type="spellStart"/>
+      <w:r>
+        <w:t>cascadelenmesine</w:t>
+      </w:r>
+      <w:proofErr w:type="spellEnd"/>
+      <w:r>
+        <w:t>(</w:t>
+      </w:r>
+      <w:proofErr w:type="spellStart"/>
+      <w:r>
+        <w:t>zincirlenmesine</w:t>
+      </w:r>
+      <w:proofErr w:type="spellEnd"/>
+      <w:r>
+        <w:t>)</w:t>
+      </w:r>
+      <w:r>
+        <w:t xml:space="preserve"> </w:t>
+      </w:r>
+      <w:proofErr w:type="spellStart"/>
+      <w:r>
+        <w:t>olanak</w:t>
+      </w:r>
+      <w:proofErr w:type="spellEnd"/>
+      <w:r>
+        <w:t xml:space="preserve"> </w:t>
+      </w:r>
+      <w:proofErr w:type="spellStart"/>
+      <w:r>
+        <w:t>tanır</w:t>
+      </w:r>
+      <w:proofErr w:type="spellEnd"/>
+      <w:r>
+        <w:t xml:space="preserve">. </w:t>
+      </w:r>
+      <w:proofErr w:type="spellStart"/>
+      <w:r>
+        <w:t>Örneğin</w:t>
+      </w:r>
+      <w:proofErr w:type="spellEnd"/>
+      <w:r>
+        <w:t xml:space="preserve">, </w:t>
+      </w:r>
+      <w:proofErr w:type="spellStart"/>
+      <w:r>
+        <w:t>bir</w:t>
+      </w:r>
+      <w:proofErr w:type="spellEnd"/>
+      <w:r>
+        <w:t xml:space="preserve"> program </w:t>
+      </w:r>
+      <w:proofErr w:type="spellStart"/>
+      <w:r>
+        <w:t>iki</w:t>
+      </w:r>
+      <w:proofErr w:type="spellEnd"/>
+      <w:r>
+        <w:t xml:space="preserve"> </w:t>
+      </w:r>
+      <w:proofErr w:type="spellStart"/>
+      <w:r>
+        <w:t>myClass</w:t>
+      </w:r>
+      <w:proofErr w:type="spellEnd"/>
+      <w:r>
+        <w:t xml:space="preserve"> </w:t>
+      </w:r>
+      <w:proofErr w:type="spellStart"/>
+      <w:r>
+        <w:t>nesnesine</w:t>
+      </w:r>
+      <w:proofErr w:type="spellEnd"/>
+      <w:r>
+        <w:t xml:space="preserve"> </w:t>
+      </w:r>
+      <w:proofErr w:type="spellStart"/>
+      <w:r>
+        <w:t>tek</w:t>
+      </w:r>
+      <w:proofErr w:type="spellEnd"/>
+      <w:r>
+        <w:t xml:space="preserve"> </w:t>
+      </w:r>
+      <w:proofErr w:type="spellStart"/>
+      <w:r>
+        <w:t>bir</w:t>
+      </w:r>
+      <w:proofErr w:type="spellEnd"/>
+      <w:r>
+        <w:t xml:space="preserve"> </w:t>
+      </w:r>
+      <w:proofErr w:type="spellStart"/>
+      <w:r>
+        <w:t>ifadeyle</w:t>
+      </w:r>
+      <w:proofErr w:type="spellEnd"/>
+      <w:r>
+        <w:t xml:space="preserve"> </w:t>
+      </w:r>
+      <w:proofErr w:type="spellStart"/>
+      <w:r>
+        <w:t>şu</w:t>
+      </w:r>
+      <w:proofErr w:type="spellEnd"/>
+      <w:r>
+        <w:t xml:space="preserve"> </w:t>
+      </w:r>
+      <w:proofErr w:type="spellStart"/>
+      <w:r>
+        <w:t>şekilde</w:t>
+      </w:r>
+      <w:proofErr w:type="spellEnd"/>
+      <w:r>
+        <w:t xml:space="preserve"> </w:t>
+      </w:r>
+      <w:proofErr w:type="spellStart"/>
+      <w:r>
+        <w:t>veri</w:t>
+      </w:r>
+      <w:proofErr w:type="spellEnd"/>
+      <w:r>
+        <w:t xml:space="preserve"> </w:t>
+      </w:r>
+      <w:proofErr w:type="spellStart"/>
+      <w:r>
+        <w:t>girişi</w:t>
+      </w:r>
+      <w:proofErr w:type="spellEnd"/>
+      <w:r>
+        <w:t xml:space="preserve"> </w:t>
+      </w:r>
+      <w:proofErr w:type="spellStart"/>
+      <w:r>
+        <w:t>yapabilir</w:t>
+      </w:r>
+      <w:proofErr w:type="spellEnd"/>
+      <w:r>
+        <w:t>:</w:t>
+      </w:r>
+    </w:p>
+    <w:p>
+      <w:r>
+        <w:tab/>
+      </w:r>
+      <w:proofErr w:type="spellStart"/>
+      <w:r>
+        <w:t>cin</w:t>
+      </w:r>
+      <w:proofErr w:type="spellEnd"/>
+      <w:r>
+        <w:t xml:space="preserve"> &gt;&gt; </w:t>
+      </w:r>
+      <w:r>
+        <w:t>obj1</w:t>
+      </w:r>
+      <w:r>
+        <w:t xml:space="preserve"> &gt;&gt; </w:t>
+      </w:r>
+      <w:proofErr w:type="gramStart"/>
+      <w:r>
+        <w:t>obj2</w:t>
+      </w:r>
+      <w:r>
+        <w:t>;</w:t>
+      </w:r>
+      <w:proofErr w:type="gramEnd"/>
+    </w:p>
+    <w:p>
+      <w:r>
+        <w:t xml:space="preserve">İlk </w:t>
+      </w:r>
+      <w:proofErr w:type="spellStart"/>
+      <w:r>
+        <w:t>olarak</w:t>
+      </w:r>
+      <w:proofErr w:type="spellEnd"/>
+      <w:r>
+        <w:t xml:space="preserve">, </w:t>
+      </w:r>
+      <w:proofErr w:type="spellStart"/>
+      <w:r>
+        <w:t>cin</w:t>
+      </w:r>
+      <w:proofErr w:type="spellEnd"/>
+      <w:r>
+        <w:t xml:space="preserve"> &gt;&gt; obj1 </w:t>
+      </w:r>
+      <w:proofErr w:type="spellStart"/>
+      <w:r>
+        <w:t>ifadesi</w:t>
+      </w:r>
+      <w:proofErr w:type="spellEnd"/>
+      <w:r>
+        <w:t xml:space="preserve"> </w:t>
+      </w:r>
+      <w:proofErr w:type="spellStart"/>
+      <w:r>
+        <w:t>çalışır</w:t>
+      </w:r>
+      <w:proofErr w:type="spellEnd"/>
+      <w:r>
+        <w:t xml:space="preserve"> </w:t>
+      </w:r>
+      <w:proofErr w:type="spellStart"/>
+      <w:r>
+        <w:t>ve</w:t>
+      </w:r>
+      <w:proofErr w:type="spellEnd"/>
+      <w:r>
+        <w:t xml:space="preserve"> </w:t>
+      </w:r>
+      <w:proofErr w:type="spellStart"/>
+      <w:r>
+        <w:t>bu</w:t>
+      </w:r>
+      <w:proofErr w:type="spellEnd"/>
+      <w:r>
+        <w:t xml:space="preserve">, </w:t>
+      </w:r>
+      <w:proofErr w:type="spellStart"/>
+      <w:r>
+        <w:t>aşağıdaki</w:t>
+      </w:r>
+      <w:proofErr w:type="spellEnd"/>
+      <w:r>
+        <w:t xml:space="preserve"> </w:t>
+      </w:r>
+      <w:proofErr w:type="spellStart"/>
+      <w:r>
+        <w:t>gibi</w:t>
+      </w:r>
+      <w:proofErr w:type="spellEnd"/>
+      <w:r>
+        <w:t xml:space="preserve"> </w:t>
+      </w:r>
+      <w:proofErr w:type="spellStart"/>
+      <w:r>
+        <w:t>bir</w:t>
+      </w:r>
+      <w:proofErr w:type="spellEnd"/>
+      <w:r>
+        <w:t xml:space="preserve"> </w:t>
+      </w:r>
+      <w:proofErr w:type="spellStart"/>
+      <w:r>
+        <w:t>fonksiyon</w:t>
+      </w:r>
+      <w:proofErr w:type="spellEnd"/>
+      <w:r>
+        <w:t xml:space="preserve"> </w:t>
+      </w:r>
+      <w:proofErr w:type="spellStart"/>
+      <w:r>
+        <w:t>çağrısı</w:t>
+      </w:r>
+      <w:proofErr w:type="spellEnd"/>
+      <w:r>
+        <w:t xml:space="preserve"> </w:t>
+      </w:r>
+      <w:proofErr w:type="spellStart"/>
+      <w:r>
+        <w:t>yapar</w:t>
+      </w:r>
+      <w:proofErr w:type="spellEnd"/>
+      <w:r>
+        <w:t>:</w:t>
+      </w:r>
+    </w:p>
+    <w:p>
+      <w:r>
+        <w:tab/>
+      </w:r>
+      <w:r>
+        <w:t>operator&gt;</w:t>
+      </w:r>
+      <w:proofErr w:type="gramStart"/>
+      <w:r>
+        <w:t xml:space="preserve">&gt;( </w:t>
+      </w:r>
+      <w:proofErr w:type="spellStart"/>
+      <w:r>
+        <w:t>cin</w:t>
+      </w:r>
+      <w:proofErr w:type="spellEnd"/>
+      <w:proofErr w:type="gramEnd"/>
+      <w:r>
+        <w:t xml:space="preserve">, </w:t>
+      </w:r>
+      <w:r>
+        <w:t>obj1</w:t>
+      </w:r>
+      <w:r>
+        <w:t xml:space="preserve"> );</w:t>
+      </w:r>
+    </w:p>
+    <w:p>
+      <w:r>
+        <w:t xml:space="preserve">Bu </w:t>
+      </w:r>
+      <w:proofErr w:type="spellStart"/>
+      <w:r>
+        <w:t>çağrı</w:t>
+      </w:r>
+      <w:proofErr w:type="spellEnd"/>
+      <w:r>
+        <w:t xml:space="preserve">, </w:t>
+      </w:r>
+      <w:proofErr w:type="spellStart"/>
+      <w:r>
+        <w:t>cin'i</w:t>
+      </w:r>
+      <w:proofErr w:type="spellEnd"/>
+      <w:r>
+        <w:t xml:space="preserve"> </w:t>
+      </w:r>
+      <w:proofErr w:type="spellStart"/>
+      <w:r>
+        <w:t>referans</w:t>
+      </w:r>
+      <w:proofErr w:type="spellEnd"/>
+      <w:r>
+        <w:t xml:space="preserve"> </w:t>
+      </w:r>
+      <w:proofErr w:type="spellStart"/>
+      <w:r>
+        <w:t>olarak</w:t>
+      </w:r>
+      <w:proofErr w:type="spellEnd"/>
+      <w:r>
+        <w:t xml:space="preserve"> </w:t>
+      </w:r>
+      <w:proofErr w:type="spellStart"/>
+      <w:r>
+        <w:t>döndürür</w:t>
+      </w:r>
+      <w:proofErr w:type="spellEnd"/>
+      <w:r>
+        <w:t xml:space="preserve">. </w:t>
+      </w:r>
+      <w:proofErr w:type="spellStart"/>
+      <w:r>
+        <w:t>Böylece</w:t>
+      </w:r>
+      <w:proofErr w:type="spellEnd"/>
+      <w:r>
+        <w:t xml:space="preserve"> </w:t>
+      </w:r>
+      <w:proofErr w:type="spellStart"/>
+      <w:r>
+        <w:t>cin</w:t>
+      </w:r>
+      <w:proofErr w:type="spellEnd"/>
+      <w:r>
+        <w:t xml:space="preserve"> &gt;&gt; obj1 </w:t>
+      </w:r>
+      <w:proofErr w:type="spellStart"/>
+      <w:r>
+        <w:t>ifadesi</w:t>
+      </w:r>
+      <w:proofErr w:type="spellEnd"/>
+      <w:r>
+        <w:t xml:space="preserve"> </w:t>
+      </w:r>
+      <w:proofErr w:type="spellStart"/>
+      <w:r>
+        <w:t>cin'i</w:t>
+      </w:r>
+      <w:proofErr w:type="spellEnd"/>
+      <w:r>
+        <w:t xml:space="preserve"> </w:t>
+      </w:r>
+      <w:proofErr w:type="spellStart"/>
+      <w:r>
+        <w:t>döndüğü</w:t>
+      </w:r>
+      <w:proofErr w:type="spellEnd"/>
+      <w:r>
+        <w:t xml:space="preserve"> </w:t>
+      </w:r>
+      <w:proofErr w:type="spellStart"/>
+      <w:r>
+        <w:t>için</w:t>
+      </w:r>
+      <w:proofErr w:type="spellEnd"/>
+      <w:r>
+        <w:t xml:space="preserve">, </w:t>
+      </w:r>
+      <w:proofErr w:type="spellStart"/>
+      <w:r>
+        <w:t>ifadenin</w:t>
+      </w:r>
+      <w:proofErr w:type="spellEnd"/>
+      <w:r>
+        <w:t xml:space="preserve"> </w:t>
+      </w:r>
+      <w:proofErr w:type="spellStart"/>
+      <w:r>
+        <w:t>kalan</w:t>
+      </w:r>
+      <w:proofErr w:type="spellEnd"/>
+      <w:r>
+        <w:t xml:space="preserve"> </w:t>
+      </w:r>
+      <w:proofErr w:type="spellStart"/>
+      <w:r>
+        <w:t>kısmı</w:t>
+      </w:r>
+      <w:proofErr w:type="spellEnd"/>
+      <w:r>
+        <w:t xml:space="preserve"> </w:t>
+      </w:r>
+      <w:proofErr w:type="spellStart"/>
+      <w:r>
+        <w:t>sadece</w:t>
+      </w:r>
+      <w:proofErr w:type="spellEnd"/>
+      <w:r>
+        <w:t xml:space="preserve"> </w:t>
+      </w:r>
+      <w:proofErr w:type="spellStart"/>
+      <w:r>
+        <w:t>cin</w:t>
+      </w:r>
+      <w:proofErr w:type="spellEnd"/>
+      <w:r>
+        <w:t xml:space="preserve"> &gt;&gt; obj2 </w:t>
+      </w:r>
+      <w:proofErr w:type="spellStart"/>
+      <w:r>
+        <w:t>olarak</w:t>
+      </w:r>
+      <w:proofErr w:type="spellEnd"/>
+      <w:r>
+        <w:t xml:space="preserve"> </w:t>
+      </w:r>
+      <w:proofErr w:type="spellStart"/>
+      <w:r>
+        <w:t>değerlendirilir</w:t>
+      </w:r>
+      <w:proofErr w:type="spellEnd"/>
+      <w:r>
+        <w:t xml:space="preserve">. Bu, </w:t>
+      </w:r>
+      <w:proofErr w:type="spellStart"/>
+      <w:r>
+        <w:t>şu</w:t>
+      </w:r>
+      <w:proofErr w:type="spellEnd"/>
+      <w:r>
+        <w:t xml:space="preserve"> </w:t>
+      </w:r>
+      <w:proofErr w:type="spellStart"/>
+      <w:r>
+        <w:t>şekilde</w:t>
+      </w:r>
+      <w:proofErr w:type="spellEnd"/>
+      <w:r>
+        <w:t xml:space="preserve"> </w:t>
+      </w:r>
+      <w:proofErr w:type="spellStart"/>
+      <w:r>
+        <w:t>başka</w:t>
+      </w:r>
+      <w:proofErr w:type="spellEnd"/>
+      <w:r>
+        <w:t xml:space="preserve"> </w:t>
+      </w:r>
+      <w:proofErr w:type="spellStart"/>
+      <w:r>
+        <w:t>bir</w:t>
+      </w:r>
+      <w:proofErr w:type="spellEnd"/>
+      <w:r>
+        <w:t xml:space="preserve"> </w:t>
+      </w:r>
+      <w:proofErr w:type="spellStart"/>
+      <w:r>
+        <w:t>üye</w:t>
+      </w:r>
+      <w:proofErr w:type="spellEnd"/>
+      <w:r>
+        <w:t xml:space="preserve"> </w:t>
+      </w:r>
+      <w:proofErr w:type="spellStart"/>
+      <w:r>
+        <w:t>olmayan</w:t>
+      </w:r>
+      <w:proofErr w:type="spellEnd"/>
+      <w:r>
+        <w:t xml:space="preserve"> </w:t>
+      </w:r>
+      <w:proofErr w:type="spellStart"/>
+      <w:r>
+        <w:t>fonksiyon</w:t>
+      </w:r>
+      <w:proofErr w:type="spellEnd"/>
+      <w:r>
+        <w:t xml:space="preserve"> </w:t>
+      </w:r>
+      <w:proofErr w:type="spellStart"/>
+      <w:r>
+        <w:t>çağrısı</w:t>
+      </w:r>
+      <w:proofErr w:type="spellEnd"/>
+      <w:r>
+        <w:t xml:space="preserve"> </w:t>
+      </w:r>
+      <w:proofErr w:type="spellStart"/>
+      <w:r>
+        <w:t>yapar</w:t>
+      </w:r>
+      <w:proofErr w:type="spellEnd"/>
+      <w:r>
+        <w:t>:</w:t>
+      </w:r>
+    </w:p>
+    <w:p>
+      <w:r>
+        <w:tab/>
+      </w:r>
+      <w:r>
+        <w:t>operator&gt;</w:t>
+      </w:r>
+      <w:proofErr w:type="gramStart"/>
+      <w:r>
+        <w:t xml:space="preserve">&gt;( </w:t>
+      </w:r>
+      <w:proofErr w:type="spellStart"/>
+      <w:r>
+        <w:t>cin</w:t>
+      </w:r>
+      <w:proofErr w:type="spellEnd"/>
+      <w:proofErr w:type="gramEnd"/>
+      <w:r>
+        <w:t xml:space="preserve">, </w:t>
+      </w:r>
+      <w:r>
+        <w:t>obj2</w:t>
+      </w:r>
+      <w:r>
+        <w:t xml:space="preserve"> );</w:t>
+      </w:r>
+    </w:p>
+    <w:p>
+      <w:r>
+        <w:t>**********************************************************************************</w:t>
+      </w:r>
+    </w:p>
+    <w:p/>
+    <w:p/>
+    <w:p/>
     <w:p>
       <w:pPr>
         <w:ind w:left="720"/>

</xml_diff>

<commit_message>
add: 09.00 - 10.00
class'a destructor, getsize, !=, ==, = operatörlerini implementledim
</commit_message>
<xml_diff>
--- a/mainPCcalisma/operator overloading word dosyası.docx
+++ b/mainPCcalisma/operator overloading word dosyası.docx
@@ -1780,55 +1780,129 @@
       </w:r>
       <w:proofErr w:type="spellEnd"/>
       <w:r>
-        <w:t xml:space="preserve"> (), [], -&gt; </w:t>
-      </w:r>
-      <w:proofErr w:type="spellStart"/>
-      <w:r>
+        <w:t xml:space="preserve"> </w:t>
+      </w:r>
+      <w:r>
+        <w:rPr>
+          <w:b/>
+          <w:bCs/>
+          <w:color w:val="77206D" w:themeColor="accent5" w:themeShade="BF"/>
+        </w:rPr>
+        <w:t xml:space="preserve">(), [], -&gt; </w:t>
+      </w:r>
+      <w:proofErr w:type="spellStart"/>
+      <w:r>
+        <w:rPr>
+          <w:b/>
+          <w:bCs/>
+          <w:color w:val="77206D" w:themeColor="accent5" w:themeShade="BF"/>
+        </w:rPr>
         <w:t>veya</w:t>
       </w:r>
       <w:proofErr w:type="spellEnd"/>
       <w:r>
-        <w:t xml:space="preserve"> </w:t>
-      </w:r>
-      <w:proofErr w:type="spellStart"/>
-      <w:r>
+        <w:rPr>
+          <w:b/>
+          <w:bCs/>
+          <w:color w:val="77206D" w:themeColor="accent5" w:themeShade="BF"/>
+        </w:rPr>
+        <w:t xml:space="preserve"> </w:t>
+      </w:r>
+      <w:proofErr w:type="spellStart"/>
+      <w:r>
+        <w:rPr>
+          <w:b/>
+          <w:bCs/>
+          <w:color w:val="77206D" w:themeColor="accent5" w:themeShade="BF"/>
+        </w:rPr>
         <w:t>herhangi</w:t>
       </w:r>
       <w:proofErr w:type="spellEnd"/>
       <w:r>
-        <w:t xml:space="preserve"> </w:t>
-      </w:r>
-      <w:proofErr w:type="spellStart"/>
-      <w:r>
+        <w:rPr>
+          <w:b/>
+          <w:bCs/>
+          <w:color w:val="77206D" w:themeColor="accent5" w:themeShade="BF"/>
+        </w:rPr>
+        <w:t xml:space="preserve"> </w:t>
+      </w:r>
+      <w:proofErr w:type="spellStart"/>
+      <w:r>
+        <w:rPr>
+          <w:b/>
+          <w:bCs/>
+          <w:color w:val="77206D" w:themeColor="accent5" w:themeShade="BF"/>
+        </w:rPr>
         <w:t>bir</w:t>
       </w:r>
       <w:proofErr w:type="spellEnd"/>
       <w:r>
-        <w:t xml:space="preserve"> </w:t>
-      </w:r>
-      <w:proofErr w:type="spellStart"/>
-      <w:r>
+        <w:rPr>
+          <w:b/>
+          <w:bCs/>
+          <w:color w:val="77206D" w:themeColor="accent5" w:themeShade="BF"/>
+        </w:rPr>
+        <w:t xml:space="preserve"> </w:t>
+      </w:r>
+      <w:proofErr w:type="spellStart"/>
+      <w:r>
+        <w:rPr>
+          <w:b/>
+          <w:bCs/>
+          <w:color w:val="77206D" w:themeColor="accent5" w:themeShade="BF"/>
+        </w:rPr>
         <w:t>atama</w:t>
       </w:r>
       <w:proofErr w:type="spellEnd"/>
       <w:r>
-        <w:t xml:space="preserve"> </w:t>
-      </w:r>
-      <w:proofErr w:type="spellStart"/>
-      <w:r>
+        <w:rPr>
+          <w:b/>
+          <w:bCs/>
+          <w:color w:val="77206D" w:themeColor="accent5" w:themeShade="BF"/>
+        </w:rPr>
+        <w:t xml:space="preserve"> </w:t>
+      </w:r>
+      <w:proofErr w:type="spellStart"/>
+      <w:r>
+        <w:rPr>
+          <w:b/>
+          <w:bCs/>
+          <w:color w:val="77206D" w:themeColor="accent5" w:themeShade="BF"/>
+        </w:rPr>
         <w:t>operatörü</w:t>
       </w:r>
       <w:proofErr w:type="spellEnd"/>
       <w:r>
+        <w:rPr>
+          <w:b/>
+          <w:bCs/>
+          <w:color w:val="77206D" w:themeColor="accent5" w:themeShade="BF"/>
+        </w:rPr>
         <w:t xml:space="preserve"> (= </w:t>
       </w:r>
       <w:proofErr w:type="spellStart"/>
       <w:r>
+        <w:rPr>
+          <w:b/>
+          <w:bCs/>
+          <w:color w:val="77206D" w:themeColor="accent5" w:themeShade="BF"/>
+        </w:rPr>
         <w:t>gibi</w:t>
       </w:r>
       <w:proofErr w:type="spellEnd"/>
       <w:r>
-        <w:t xml:space="preserve">) </w:t>
+        <w:rPr>
+          <w:b/>
+          <w:bCs/>
+          <w:color w:val="77206D" w:themeColor="accent5" w:themeShade="BF"/>
+        </w:rPr>
+        <w:t>)</w:t>
+      </w:r>
+      <w:r>
+        <w:rPr>
+          <w:color w:val="77206D" w:themeColor="accent5" w:themeShade="BF"/>
+        </w:rPr>
+        <w:t xml:space="preserve"> </w:t>
       </w:r>
       <w:proofErr w:type="spellStart"/>
       <w:r>
@@ -1840,47 +1914,120 @@
       </w:r>
       <w:proofErr w:type="spellStart"/>
       <w:r>
+        <w:rPr>
+          <w:b/>
+          <w:bCs/>
+          <w:color w:val="FF0000"/>
+        </w:rPr>
         <w:t>bu</w:t>
       </w:r>
       <w:proofErr w:type="spellEnd"/>
       <w:r>
-        <w:t xml:space="preserve"> </w:t>
-      </w:r>
-      <w:proofErr w:type="spellStart"/>
-      <w:r>
+        <w:rPr>
+          <w:b/>
+          <w:bCs/>
+          <w:color w:val="FF0000"/>
+        </w:rPr>
+        <w:t xml:space="preserve"> </w:t>
+      </w:r>
+      <w:proofErr w:type="spellStart"/>
+      <w:r>
+        <w:rPr>
+          <w:b/>
+          <w:bCs/>
+          <w:color w:val="FF0000"/>
+        </w:rPr>
         <w:t>operatörler</w:t>
       </w:r>
       <w:proofErr w:type="spellEnd"/>
       <w:r>
-        <w:t xml:space="preserve"> </w:t>
-      </w:r>
-      <w:proofErr w:type="spellStart"/>
-      <w:r>
+        <w:rPr>
+          <w:b/>
+          <w:bCs/>
+          <w:color w:val="FF0000"/>
+        </w:rPr>
+        <w:t xml:space="preserve"> </w:t>
+      </w:r>
+      <w:proofErr w:type="spellStart"/>
+      <w:r>
+        <w:rPr>
+          <w:b/>
+          <w:bCs/>
+          <w:color w:val="FF0000"/>
+        </w:rPr>
         <w:t>classın</w:t>
       </w:r>
       <w:proofErr w:type="spellEnd"/>
       <w:r>
+        <w:rPr>
+          <w:b/>
+          <w:bCs/>
+          <w:color w:val="FF0000"/>
+        </w:rPr>
         <w:t xml:space="preserve"> member </w:t>
       </w:r>
       <w:proofErr w:type="spellStart"/>
       <w:r>
+        <w:rPr>
+          <w:b/>
+          <w:bCs/>
+          <w:color w:val="FF0000"/>
+        </w:rPr>
         <w:t>fonksiyonu</w:t>
       </w:r>
       <w:proofErr w:type="spellEnd"/>
       <w:r>
-        <w:t xml:space="preserve"> </w:t>
-      </w:r>
-      <w:proofErr w:type="spellStart"/>
-      <w:r>
+        <w:rPr>
+          <w:b/>
+          <w:bCs/>
+          <w:color w:val="FF0000"/>
+        </w:rPr>
+        <w:t xml:space="preserve"> </w:t>
+      </w:r>
+      <w:proofErr w:type="spellStart"/>
+      <w:r>
+        <w:rPr>
+          <w:b/>
+          <w:bCs/>
+          <w:color w:val="FF0000"/>
+        </w:rPr>
         <w:t>olarak</w:t>
       </w:r>
       <w:proofErr w:type="spellEnd"/>
       <w:r>
-        <w:t xml:space="preserve"> </w:t>
-      </w:r>
-      <w:proofErr w:type="spellStart"/>
-      <w:r>
-        <w:t>tanımlanmalıdır</w:t>
+        <w:rPr>
+          <w:b/>
+          <w:bCs/>
+          <w:color w:val="FF0000"/>
+        </w:rPr>
+        <w:t xml:space="preserve"> </w:t>
+      </w:r>
+      <w:proofErr w:type="spellStart"/>
+      <w:r>
+        <w:rPr>
+          <w:b/>
+          <w:bCs/>
+          <w:color w:val="FF0000"/>
+        </w:rPr>
+        <w:t>tanımlanmak</w:t>
+      </w:r>
+      <w:proofErr w:type="spellEnd"/>
+      <w:r>
+        <w:rPr>
+          <w:b/>
+          <w:bCs/>
+          <w:color w:val="FF0000"/>
+        </w:rPr>
+        <w:t xml:space="preserve"> </w:t>
+      </w:r>
+      <w:proofErr w:type="spellStart"/>
+      <w:r>
+        <w:rPr>
+          <w:b/>
+          <w:bCs/>
+          <w:color w:val="FF0000"/>
+        </w:rPr>
+        <w:t>zorundadır</w:t>
       </w:r>
       <w:proofErr w:type="spellEnd"/>
       <w:r>
@@ -1925,7 +2072,13 @@
         <w:t xml:space="preserve"> de </w:t>
       </w:r>
       <w:r>
-        <w:t xml:space="preserve">global </w:t>
+        <w:t>global</w:t>
+      </w:r>
+      <w:r>
+        <w:t>(non-member)</w:t>
+      </w:r>
+      <w:r>
+        <w:t xml:space="preserve"> </w:t>
       </w:r>
       <w:proofErr w:type="spellStart"/>
       <w:r>

</xml_diff>